<commit_message>
Files for second resubmission
</commit_message>
<xml_diff>
--- a/PyNetLogo paper rev 2 anonymous.docx
+++ b/PyNetLogo paper rev 2 anonymous.docx
@@ -114,6 +114,8 @@
           <w:lang w:val="en-GB"/>
         </w:rPr>
       </w:pPr>
+      <w:bookmarkStart w:id="0" w:name="_GoBack"/>
+      <w:bookmarkEnd w:id="0"/>
     </w:p>
     <w:p>
       <w:pPr>
@@ -835,7 +837,7 @@
           <w:rFonts w:cs="Arial"/>
         </w:rPr>
       </w:pPr>
-      <w:bookmarkStart w:id="0" w:name="_Hlk497483385"/>
+      <w:bookmarkStart w:id="1" w:name="_Hlk497483385"/>
       <w:r>
         <w:rPr>
           <w:rFonts w:cs="Arial"/>
@@ -1090,7 +1092,7 @@
         <w:t>.</w:t>
       </w:r>
     </w:p>
-    <w:bookmarkEnd w:id="0"/>
+    <w:bookmarkEnd w:id="1"/>
     <w:p>
       <w:pPr>
         <w:spacing w:line="276" w:lineRule="auto"/>
@@ -2374,7 +2376,6 @@
         <w:rPr>
           <w:rFonts w:cs="Arial"/>
         </w:rPr>
-        <w:lastRenderedPageBreak/>
         <w:t>NetLogo</w:t>
       </w:r>
       <w:proofErr w:type="spellEnd"/>
@@ -3697,6 +3698,9 @@
         <w:t xml:space="preserve"> 5.2, 5.3 and 6.0 using the </w:t>
       </w:r>
       <w:r>
+        <w:t xml:space="preserve">64-bit </w:t>
+      </w:r>
+      <w:r>
         <w:t>Continuum Anaconda 2.7 and 3.6</w:t>
       </w:r>
       <w:r>
@@ -3774,7 +3778,19 @@
         <w:rPr>
           <w:rFonts w:cs="Arial"/>
         </w:rPr>
-        <w:t xml:space="preserve"> connector is also included in the EMA Workbench Python package </w:t>
+        <w:t xml:space="preserve"> connector </w:t>
+      </w:r>
+      <w:r>
+        <w:rPr>
+          <w:rFonts w:cs="Arial"/>
+        </w:rPr>
+        <w:t xml:space="preserve">can also be used with </w:t>
+      </w:r>
+      <w:r>
+        <w:rPr>
+          <w:rFonts w:cs="Arial"/>
+        </w:rPr>
+        <w:t xml:space="preserve">the EMA Workbench Python package </w:t>
       </w:r>
       <w:r>
         <w:rPr>
@@ -3917,32 +3933,66 @@
         <w:rPr>
           <w:rFonts w:cs="Arial"/>
         </w:rPr>
-        <w:t xml:space="preserve"> connector is composed of a Python module and a Java class (respectively </w:t>
-      </w:r>
-      <w:proofErr w:type="spellStart"/>
-      <w:r>
-        <w:rPr>
-          <w:rFonts w:cs="Arial"/>
-        </w:rPr>
-        <w:t>pyNetLo</w:t>
-      </w:r>
-      <w:r>
-        <w:rPr>
-          <w:rFonts w:cs="Arial"/>
-        </w:rPr>
-        <w:t>go</w:t>
-      </w:r>
-      <w:proofErr w:type="spellEnd"/>
-      <w:r>
-        <w:rPr>
-          <w:rFonts w:cs="Arial"/>
-        </w:rPr>
-        <w:t xml:space="preserve"> and </w:t>
-      </w:r>
-      <w:proofErr w:type="spellStart"/>
-      <w:r>
-        <w:rPr>
-          <w:rFonts w:cs="Arial"/>
+        <w:t xml:space="preserve"> </w:t>
+      </w:r>
+      <w:r>
+        <w:rPr>
+          <w:rFonts w:cs="Arial"/>
+        </w:rPr>
+        <w:t>package</w:t>
+      </w:r>
+      <w:r>
+        <w:rPr>
+          <w:rFonts w:cs="Arial"/>
+        </w:rPr>
+        <w:t xml:space="preserve"> is composed of a Python module </w:t>
+      </w:r>
+      <w:r>
+        <w:rPr>
+          <w:rFonts w:cs="Arial"/>
+        </w:rPr>
+        <w:t xml:space="preserve">(core.py) </w:t>
+      </w:r>
+      <w:r>
+        <w:rPr>
+          <w:rFonts w:cs="Arial"/>
+        </w:rPr>
+        <w:t xml:space="preserve">and a Java </w:t>
+      </w:r>
+      <w:r>
+        <w:rPr>
+          <w:rFonts w:cs="Arial"/>
+        </w:rPr>
+        <w:t>JAR file</w:t>
+      </w:r>
+      <w:r>
+        <w:rPr>
+          <w:rFonts w:cs="Arial"/>
+        </w:rPr>
+        <w:t xml:space="preserve"> </w:t>
+      </w:r>
+      <w:r>
+        <w:rPr>
+          <w:rFonts w:cs="Arial"/>
+        </w:rPr>
+        <w:t>(netlogolink.jar)</w:t>
+      </w:r>
+      <w:r>
+        <w:rPr>
+          <w:rFonts w:cs="Arial"/>
+        </w:rPr>
+        <w:t xml:space="preserve">. </w:t>
+      </w:r>
+      <w:r>
+        <w:rPr>
+          <w:rFonts w:cs="Arial"/>
+        </w:rPr>
+        <w:t xml:space="preserve">The Python module defines a </w:t>
+      </w:r>
+      <w:proofErr w:type="spellStart"/>
+      <w:r>
+        <w:rPr>
+          <w:rFonts w:ascii="Consolas" w:hAnsi="Consolas" w:cs="Arial"/>
         </w:rPr>
         <w:t>NetLogoLink</w:t>
       </w:r>
@@ -3951,40 +4001,19 @@
         <w:rPr>
           <w:rFonts w:cs="Arial"/>
         </w:rPr>
-        <w:t xml:space="preserve">, in </w:t>
-      </w:r>
-      <w:r>
-        <w:rPr>
-          <w:rFonts w:cs="Arial"/>
-        </w:rPr>
-        <w:fldChar w:fldCharType="begin"/>
-      </w:r>
-      <w:r>
-        <w:rPr>
-          <w:rFonts w:cs="Arial"/>
-        </w:rPr>
-        <w:instrText xml:space="preserve"> REF _Ref495594734 </w:instrText>
-      </w:r>
-      <w:r>
-        <w:rPr>
-          <w:rFonts w:cs="Arial"/>
-        </w:rPr>
-        <w:fldChar w:fldCharType="separate"/>
-      </w:r>
-      <w:r>
-        <w:t xml:space="preserve">Figure </w:t>
-      </w:r>
-      <w:r>
-        <w:rPr>
-          <w:noProof/>
-        </w:rPr>
-        <w:t>1</w:t>
-      </w:r>
-      <w:r>
-        <w:rPr>
-          <w:rFonts w:cs="Arial"/>
-        </w:rPr>
-        <w:fldChar w:fldCharType="end"/>
+        <w:t xml:space="preserve"> class</w:t>
+      </w:r>
+      <w:r>
+        <w:rPr>
+          <w:rFonts w:cs="Arial"/>
+        </w:rPr>
+        <w:t xml:space="preserve">; an instance of this class is </w:t>
+      </w:r>
+      <w:r>
+        <w:rPr>
+          <w:rFonts w:cs="Arial"/>
+        </w:rPr>
+        <w:t>used to</w:t>
       </w:r>
       <w:r>
         <w:rPr>
@@ -3996,7 +4025,26 @@
         <w:rPr>
           <w:rFonts w:cs="Arial"/>
         </w:rPr>
-        <w:t xml:space="preserve">below), which are linked with the </w:t>
+        <w:lastRenderedPageBreak/>
+        <w:t>handle interactions on the Python side.</w:t>
+      </w:r>
+      <w:r>
+        <w:rPr>
+          <w:rFonts w:cs="Arial"/>
+        </w:rPr>
+        <w:t xml:space="preserve"> </w:t>
+      </w:r>
+      <w:r>
+        <w:rPr>
+          <w:rFonts w:cs="Arial"/>
+        </w:rPr>
+        <w:t xml:space="preserve">The Python and Java environments </w:t>
+      </w:r>
+      <w:r>
+        <w:rPr>
+          <w:rFonts w:cs="Arial"/>
+        </w:rPr>
+        <w:t xml:space="preserve">are linked with the </w:t>
       </w:r>
       <w:proofErr w:type="spellStart"/>
       <w:r>
@@ -4028,7 +4076,31 @@
         <w:rPr>
           <w:rFonts w:cs="Arial"/>
         </w:rPr>
-        <w:t>An instance of the</w:t>
+        <w:t xml:space="preserve">On the Java side, </w:t>
+      </w:r>
+      <w:r>
+        <w:rPr>
+          <w:rFonts w:cs="Arial"/>
+        </w:rPr>
+        <w:t xml:space="preserve">the </w:t>
+      </w:r>
+      <w:r>
+        <w:rPr>
+          <w:rFonts w:cs="Arial"/>
+        </w:rPr>
+        <w:t>JAR file</w:t>
+      </w:r>
+      <w:r>
+        <w:rPr>
+          <w:rFonts w:cs="Arial"/>
+        </w:rPr>
+        <w:t xml:space="preserve"> provides </w:t>
+      </w:r>
+      <w:r>
+        <w:rPr>
+          <w:rFonts w:cs="Arial"/>
+        </w:rPr>
+        <w:t>a corresponding</w:t>
       </w:r>
       <w:r>
         <w:rPr>
@@ -4039,7 +4111,7 @@
       <w:proofErr w:type="spellStart"/>
       <w:r>
         <w:rPr>
-          <w:rFonts w:cs="Arial"/>
+          <w:rFonts w:ascii="Consolas" w:hAnsi="Consolas" w:cs="Arial"/>
         </w:rPr>
         <w:t>NetLogoLink</w:t>
       </w:r>
@@ -4048,7 +4120,19 @@
         <w:rPr>
           <w:rFonts w:cs="Arial"/>
         </w:rPr>
-        <w:t xml:space="preserve"> Java class in turn communicates with the </w:t>
+        <w:t xml:space="preserve"> Java class</w:t>
+      </w:r>
+      <w:r>
+        <w:rPr>
+          <w:rFonts w:cs="Arial"/>
+        </w:rPr>
+        <w:t xml:space="preserve"> in two versions</w:t>
+      </w:r>
+      <w:r>
+        <w:rPr>
+          <w:rFonts w:cs="Arial"/>
+        </w:rPr>
+        <w:t xml:space="preserve">, for </w:t>
       </w:r>
       <w:proofErr w:type="spellStart"/>
       <w:r>
@@ -4062,14 +4146,39 @@
         <w:rPr>
           <w:rFonts w:cs="Arial"/>
         </w:rPr>
-        <w:t xml:space="preserve"> API. </w:t>
-      </w:r>
-      <w:r>
-        <w:rPr>
-          <w:rFonts w:cs="Arial"/>
-        </w:rPr>
-        <w:lastRenderedPageBreak/>
-        <w:t>This allows for bidirectional data exchanges between a Python environment (which can for in</w:t>
+        <w:t xml:space="preserve"> 5.x and 6.0. An instance of th</w:t>
+      </w:r>
+      <w:r>
+        <w:rPr>
+          <w:rFonts w:cs="Arial"/>
+        </w:rPr>
+        <w:t>e appropriate</w:t>
+      </w:r>
+      <w:r>
+        <w:rPr>
+          <w:rFonts w:cs="Arial"/>
+        </w:rPr>
+        <w:t xml:space="preserve"> Java class</w:t>
+      </w:r>
+      <w:r>
+        <w:rPr>
+          <w:rFonts w:cs="Arial"/>
+        </w:rPr>
+        <w:t xml:space="preserve"> in turn communicates with the </w:t>
+      </w:r>
+      <w:proofErr w:type="spellStart"/>
+      <w:r>
+        <w:rPr>
+          <w:rFonts w:cs="Arial"/>
+        </w:rPr>
+        <w:t>NetLogo</w:t>
+      </w:r>
+      <w:proofErr w:type="spellEnd"/>
+      <w:r>
+        <w:rPr>
+          <w:rFonts w:cs="Arial"/>
+        </w:rPr>
+        <w:t xml:space="preserve"> API. This allows for bidirectional data exchanges between a Python environment (which can for in</w:t>
       </w:r>
       <w:r>
         <w:rPr>
@@ -4132,8 +4241,8 @@
           <w:noProof/>
         </w:rPr>
         <w:drawing>
-          <wp:inline distT="0" distB="0" distL="0" distR="0">
-            <wp:extent cx="2672771" cy="1742536"/>
+          <wp:inline distT="0" distB="0" distL="0" distR="0" wp14:anchorId="4DEA4C1B" wp14:editId="3076816D">
+            <wp:extent cx="2558999" cy="1743318"/>
             <wp:effectExtent l="0" t="0" r="0" b="0"/>
             <wp:docPr id="1" name="Picture 11"/>
             <wp:cNvGraphicFramePr>
@@ -4149,14 +4258,7 @@
                     </pic:cNvPicPr>
                   </pic:nvPicPr>
                   <pic:blipFill>
-                    <a:blip r:embed="rId10">
-                      <a:extLst>
-                        <a:ext uri="{28A0092B-C50C-407E-A947-70E740481C1C}">
-                          <a14:useLocalDpi xmlns:a14="http://schemas.microsoft.com/office/drawing/2010/main" val="0"/>
-                        </a:ext>
-                      </a:extLst>
-                    </a:blip>
-                    <a:srcRect/>
+                    <a:blip r:embed="rId10"/>
                     <a:stretch>
                       <a:fillRect/>
                     </a:stretch>
@@ -4164,7 +4266,7 @@
                   <pic:spPr bwMode="auto">
                     <a:xfrm>
                       <a:off x="0" y="0"/>
-                      <a:ext cx="2673971" cy="1743318"/>
+                      <a:ext cx="2558999" cy="1743318"/>
                     </a:xfrm>
                     <a:prstGeom prst="rect">
                       <a:avLst/>
@@ -4188,11 +4290,11 @@
           <w:rFonts w:cs="Arial"/>
         </w:rPr>
       </w:pPr>
-      <w:bookmarkStart w:id="1" w:name="_Ref471328635"/>
+      <w:bookmarkStart w:id="2" w:name="_Ref471328635"/>
       <w:r>
         <w:br/>
       </w:r>
-      <w:bookmarkStart w:id="2" w:name="_Ref495594734"/>
+      <w:bookmarkStart w:id="3" w:name="_Ref495594734"/>
       <w:r>
         <w:t xml:space="preserve">Figure </w:t>
       </w:r>
@@ -4204,8 +4306,8 @@
           <w:t>1</w:t>
         </w:r>
       </w:fldSimple>
-      <w:bookmarkEnd w:id="1"/>
       <w:bookmarkEnd w:id="2"/>
+      <w:bookmarkEnd w:id="3"/>
       <w:r>
         <w:t xml:space="preserve">: Interactions between Python and </w:t>
       </w:r>
@@ -4288,7 +4390,7 @@
         <w:rPr>
           <w:rFonts w:cs="Arial"/>
         </w:rPr>
-        <w:t>in</w:t>
+        <w:t>through</w:t>
       </w:r>
       <w:r>
         <w:rPr>
@@ -4296,20 +4398,32 @@
         </w:rPr>
         <w:t xml:space="preserve"> </w:t>
       </w:r>
-      <w:proofErr w:type="spellStart"/>
-      <w:r>
-        <w:rPr>
-          <w:rFonts w:cs="Arial"/>
-        </w:rPr>
-        <w:t>p</w:t>
-      </w:r>
-      <w:r>
-        <w:rPr>
-          <w:rFonts w:cs="Arial"/>
-        </w:rPr>
-        <w:t>yNetLogo</w:t>
-      </w:r>
-      <w:proofErr w:type="spellEnd"/>
+      <w:r>
+        <w:rPr>
+          <w:rFonts w:cs="Arial"/>
+        </w:rPr>
+        <w:t xml:space="preserve">the </w:t>
+      </w:r>
+      <w:proofErr w:type="spellStart"/>
+      <w:r>
+        <w:rPr>
+          <w:rFonts w:ascii="Consolas" w:hAnsi="Consolas" w:cs="Arial"/>
+        </w:rPr>
+        <w:t>NetLogoLink</w:t>
+      </w:r>
+      <w:proofErr w:type="spellEnd"/>
+      <w:r>
+        <w:rPr>
+          <w:rFonts w:cs="Arial"/>
+        </w:rPr>
+        <w:t xml:space="preserve"> Python </w:t>
+      </w:r>
+      <w:r>
+        <w:rPr>
+          <w:rFonts w:cs="Arial"/>
+        </w:rPr>
+        <w:t>class</w:t>
+      </w:r>
       <w:r>
         <w:rPr>
           <w:rFonts w:cs="Arial"/>
@@ -4455,7 +4569,7 @@
         <w:pStyle w:val="Caption"/>
         <w:keepNext/>
       </w:pPr>
-      <w:bookmarkStart w:id="3" w:name="_Ref501371525"/>
+      <w:bookmarkStart w:id="4" w:name="_Ref501371525"/>
       <w:r>
         <w:t xml:space="preserve">Table </w:t>
       </w:r>
@@ -4467,7 +4581,7 @@
           <w:t>1</w:t>
         </w:r>
       </w:fldSimple>
-      <w:bookmarkEnd w:id="3"/>
+      <w:bookmarkEnd w:id="4"/>
       <w:r>
         <w:t xml:space="preserve">: </w:t>
       </w:r>
@@ -4475,21 +4589,27 @@
         <w:rPr>
           <w:rFonts w:cs="Arial"/>
         </w:rPr>
-        <w:t xml:space="preserve">Basic </w:t>
-      </w:r>
-      <w:proofErr w:type="spellStart"/>
-      <w:r>
-        <w:rPr>
-          <w:rFonts w:cs="Arial"/>
-        </w:rPr>
-        <w:t>PyNetLogo</w:t>
-      </w:r>
-      <w:proofErr w:type="spellEnd"/>
-      <w:r>
-        <w:rPr>
-          <w:rFonts w:cs="Arial"/>
-        </w:rPr>
-        <w:t xml:space="preserve"> methods</w:t>
+        <w:t>Basic methods</w:t>
+      </w:r>
+      <w:r>
+        <w:rPr>
+          <w:rFonts w:cs="Arial"/>
+        </w:rPr>
+        <w:t xml:space="preserve"> for the </w:t>
+      </w:r>
+      <w:proofErr w:type="spellStart"/>
+      <w:r>
+        <w:rPr>
+          <w:rFonts w:cs="Arial"/>
+        </w:rPr>
+        <w:t>NetLogoLink</w:t>
+      </w:r>
+      <w:proofErr w:type="spellEnd"/>
+      <w:r>
+        <w:rPr>
+          <w:rFonts w:cs="Arial"/>
+        </w:rPr>
+        <w:t xml:space="preserve"> Python class</w:t>
       </w:r>
     </w:p>
     <w:tbl>
@@ -4511,9 +4631,9 @@
       </w:tblPr>
       <w:tblGrid>
         <w:gridCol w:w="2404"/>
-        <w:gridCol w:w="2504"/>
-        <w:gridCol w:w="2087"/>
-        <w:gridCol w:w="2066"/>
+        <w:gridCol w:w="2593"/>
+        <w:gridCol w:w="2153"/>
+        <w:gridCol w:w="2137"/>
       </w:tblGrid>
       <w:tr>
         <w:tc>
@@ -4891,7 +5011,7 @@
                 <w:sz w:val="16"/>
                 <w:szCs w:val="16"/>
               </w:rPr>
-              <w:t xml:space="preserve"> instance and shut down the Java virtual machine</w:t>
+              <w:t xml:space="preserve"> instance</w:t>
             </w:r>
           </w:p>
         </w:tc>
@@ -6481,7 +6601,17 @@
                 <w:szCs w:val="16"/>
                 <w:lang w:val="nl-NL"/>
               </w:rPr>
-              <w:t>multiple attributes</w:t>
+              <w:t xml:space="preserve">multiple </w:t>
+            </w:r>
+            <w:r>
+              <w:rPr>
+                <w:rFonts w:eastAsia="Calibri" w:cs="Arial"/>
+                <w:sz w:val="16"/>
+                <w:szCs w:val="16"/>
+                <w:lang w:val="nl-NL"/>
+              </w:rPr>
+              <w:lastRenderedPageBreak/>
+              <w:t>attributes</w:t>
             </w:r>
           </w:p>
         </w:tc>
@@ -6512,6 +6642,7 @@
                 <w:sz w:val="16"/>
                 <w:szCs w:val="16"/>
               </w:rPr>
+              <w:lastRenderedPageBreak/>
               <w:t>-</w:t>
             </w:r>
             <w:r>
@@ -6554,7 +6685,16 @@
                 <w:sz w:val="16"/>
                 <w:szCs w:val="16"/>
               </w:rPr>
-              <w:t xml:space="preserve"> containing attribute values to be set, indexed by agent</w:t>
+              <w:t xml:space="preserve"> containing attribute values to </w:t>
+            </w:r>
+            <w:r>
+              <w:rPr>
+                <w:rFonts w:eastAsia="Calibri" w:cs="Arial"/>
+                <w:sz w:val="16"/>
+                <w:szCs w:val="16"/>
+              </w:rPr>
+              <w:lastRenderedPageBreak/>
+              <w:t>be set, indexed by agent</w:t>
             </w:r>
           </w:p>
           <w:p>
@@ -6647,6 +6787,7 @@
                 <w:szCs w:val="16"/>
                 <w:lang w:val="nl-NL"/>
               </w:rPr>
+              <w:lastRenderedPageBreak/>
               <w:t>-</w:t>
             </w:r>
           </w:p>
@@ -6671,7 +6812,6 @@
         <w:rPr>
           <w:rFonts w:cs="Arial"/>
         </w:rPr>
-        <w:lastRenderedPageBreak/>
         <w:t xml:space="preserve">To illustrate </w:t>
       </w:r>
       <w:r>
@@ -7027,7 +7167,7 @@
       <w:proofErr w:type="spellStart"/>
       <w:r>
         <w:rPr>
-          <w:rFonts w:cs="Arial"/>
+          <w:rFonts w:ascii="Consolas" w:hAnsi="Consolas" w:cs="Arial"/>
         </w:rPr>
         <w:t>NetLogoLink</w:t>
       </w:r>
@@ -7611,7 +7751,7 @@
           <w:noProof/>
         </w:rPr>
         <w:drawing>
-          <wp:inline distT="0" distB="0" distL="0" distR="0">
+          <wp:inline distT="0" distB="0" distL="0" distR="0" wp14:anchorId="4D4FEF5D" wp14:editId="0E9EA88B">
             <wp:extent cx="5486400" cy="2191385"/>
             <wp:effectExtent l="0" t="0" r="0" b="0"/>
             <wp:docPr id="2" name="Picture 2"/>
@@ -7668,7 +7808,7 @@
           <w:sz w:val="20"/>
         </w:rPr>
       </w:pPr>
-      <w:bookmarkStart w:id="4" w:name="_Ref501382450"/>
+      <w:bookmarkStart w:id="5" w:name="_Ref501382450"/>
       <w:r>
         <w:t xml:space="preserve">Figure </w:t>
       </w:r>
@@ -7680,7 +7820,7 @@
           <w:t>2</w:t>
         </w:r>
       </w:fldSimple>
-      <w:bookmarkEnd w:id="4"/>
+      <w:bookmarkEnd w:id="5"/>
       <w:r>
         <w:t>: Basic plots generated in Python: agent coordinates (left); distribution of energy attribute across agents (right)</w:t>
       </w:r>
@@ -8128,7 +8268,6 @@
         <w:rPr>
           <w:rFonts w:cs="Arial"/>
         </w:rPr>
-        <w:lastRenderedPageBreak/>
         <w:t xml:space="preserve">The </w:t>
       </w:r>
       <w:proofErr w:type="spellStart"/>
@@ -8319,7 +8458,7 @@
           <w:noProof/>
         </w:rPr>
         <w:drawing>
-          <wp:inline distT="0" distB="0" distL="0" distR="0">
+          <wp:inline distT="0" distB="0" distL="0" distR="0" wp14:anchorId="77B4833B" wp14:editId="631B6B1D">
             <wp:extent cx="5184475" cy="2294118"/>
             <wp:effectExtent l="0" t="0" r="0" b="0"/>
             <wp:docPr id="3" name="Picture 3"/>
@@ -8379,7 +8518,7 @@
       <w:r>
         <w:br/>
       </w:r>
-      <w:bookmarkStart w:id="5" w:name="_Ref501382334"/>
+      <w:bookmarkStart w:id="6" w:name="_Ref501382334"/>
       <w:r>
         <w:t xml:space="preserve">Figure </w:t>
       </w:r>
@@ -8391,7 +8530,7 @@
           <w:t>3</w:t>
         </w:r>
       </w:fldSimple>
-      <w:bookmarkEnd w:id="5"/>
+      <w:bookmarkEnd w:id="6"/>
       <w:r>
         <w:t xml:space="preserve">: </w:t>
       </w:r>
@@ -8978,7 +9117,7 @@
           <w:noProof/>
         </w:rPr>
         <w:drawing>
-          <wp:inline distT="0" distB="0" distL="0" distR="0">
+          <wp:inline distT="0" distB="0" distL="0" distR="0" wp14:anchorId="2DE91AF7" wp14:editId="62BC50FE">
             <wp:extent cx="3163498" cy="2579382"/>
             <wp:effectExtent l="0" t="0" r="0" b="0"/>
             <wp:docPr id="4" name="Picture 13"/>
@@ -9031,7 +9170,7 @@
       <w:pPr>
         <w:pStyle w:val="Caption"/>
       </w:pPr>
-      <w:bookmarkStart w:id="6" w:name="_Ref501382161"/>
+      <w:bookmarkStart w:id="7" w:name="_Ref501382161"/>
       <w:r>
         <w:t xml:space="preserve">Figure </w:t>
       </w:r>
@@ -9043,7 +9182,7 @@
           <w:t>4</w:t>
         </w:r>
       </w:fldSimple>
-      <w:bookmarkEnd w:id="6"/>
+      <w:bookmarkEnd w:id="7"/>
       <w:r>
         <w:t xml:space="preserve">: </w:t>
       </w:r>
@@ -10422,6 +10561,7 @@
         <w:rPr>
           <w:rFonts w:cs="Arial"/>
         </w:rPr>
+        <w:lastRenderedPageBreak/>
         <w:t xml:space="preserve">For this example, we use </w:t>
       </w:r>
       <w:r>
@@ -10580,7 +10720,13 @@
         <w:pStyle w:val="Code"/>
       </w:pPr>
       <w:r>
-        <w:t>#Generates an input array of shape (n*(</w:t>
+        <w:t>#</w:t>
+      </w:r>
+      <w:r>
+        <w:t xml:space="preserve"> </w:t>
+      </w:r>
+      <w:r>
+        <w:t>Generates an input array of shape (n*(</w:t>
       </w:r>
       <w:r>
         <w:t>2</w:t>
@@ -10597,6 +10743,9 @@
         <w:t>#</w:t>
       </w:r>
       <w:r>
+        <w:t xml:space="preserve"> </w:t>
+      </w:r>
+      <w:r>
         <w:t xml:space="preserve">experiment and columns for each </w:t>
       </w:r>
       <w:r>
@@ -10905,7 +11054,19 @@
         <w:rPr>
           <w:lang w:val="en-GB"/>
         </w:rPr>
-        <w:t xml:space="preserve">    #Set the input parameters</w:t>
+        <w:t xml:space="preserve">    #</w:t>
+      </w:r>
+      <w:r>
+        <w:rPr>
+          <w:lang w:val="en-GB"/>
+        </w:rPr>
+        <w:t xml:space="preserve"> </w:t>
+      </w:r>
+      <w:r>
+        <w:rPr>
+          <w:lang w:val="en-GB"/>
+        </w:rPr>
+        <w:t>Set the input parameters</w:t>
       </w:r>
     </w:p>
     <w:p>
@@ -10961,7 +11122,19 @@
         <w:rPr>
           <w:lang w:val="en-GB"/>
         </w:rPr>
-        <w:t xml:space="preserve">            #The </w:t>
+        <w:t xml:space="preserve">            #</w:t>
+      </w:r>
+      <w:r>
+        <w:rPr>
+          <w:lang w:val="en-GB"/>
+        </w:rPr>
+        <w:t xml:space="preserve"> </w:t>
+      </w:r>
+      <w:r>
+        <w:rPr>
+          <w:lang w:val="en-GB"/>
+        </w:rPr>
+        <w:t xml:space="preserve">The </w:t>
       </w:r>
       <w:proofErr w:type="spellStart"/>
       <w:r>
@@ -11061,7 +11234,19 @@
         <w:rPr>
           <w:lang w:val="en-GB"/>
         </w:rPr>
-        <w:t xml:space="preserve">            #Otherwise, assume the input parameters are global variables</w:t>
+        <w:t xml:space="preserve">            #</w:t>
+      </w:r>
+      <w:r>
+        <w:rPr>
+          <w:lang w:val="en-GB"/>
+        </w:rPr>
+        <w:t xml:space="preserve"> </w:t>
+      </w:r>
+      <w:r>
+        <w:rPr>
+          <w:lang w:val="en-GB"/>
+        </w:rPr>
+        <w:t>Otherwise, assume the input parameters are global variables</w:t>
       </w:r>
     </w:p>
     <w:p>
@@ -11177,7 +11362,19 @@
         <w:rPr>
           <w:lang w:val="en-GB"/>
         </w:rPr>
-        <w:t xml:space="preserve">    #Run for 100 ticks and return the number of sheep and wolf agents at </w:t>
+        <w:t xml:space="preserve">    #</w:t>
+      </w:r>
+      <w:r>
+        <w:rPr>
+          <w:lang w:val="en-GB"/>
+        </w:rPr>
+        <w:t xml:space="preserve"> </w:t>
+      </w:r>
+      <w:r>
+        <w:rPr>
+          <w:lang w:val="en-GB"/>
+        </w:rPr>
+        <w:t xml:space="preserve">Run for 100 ticks and return the number of sheep and wolf agents at </w:t>
       </w:r>
     </w:p>
     <w:p>
@@ -11198,6 +11395,12 @@
         <w:rPr>
           <w:lang w:val="en-GB"/>
         </w:rPr>
+        <w:t xml:space="preserve"> </w:t>
+      </w:r>
+      <w:r>
+        <w:rPr>
+          <w:lang w:val="en-GB"/>
+        </w:rPr>
         <w:t xml:space="preserve">each time </w:t>
       </w:r>
       <w:proofErr w:type="gramStart"/>
@@ -11284,7 +11487,19 @@
         <w:rPr>
           <w:lang w:val="en-GB"/>
         </w:rPr>
-        <w:t xml:space="preserve">    #For each run, save the mean value of the agent counts over time</w:t>
+        <w:t xml:space="preserve">    #</w:t>
+      </w:r>
+      <w:r>
+        <w:rPr>
+          <w:lang w:val="en-GB"/>
+        </w:rPr>
+        <w:t xml:space="preserve"> </w:t>
+      </w:r>
+      <w:r>
+        <w:rPr>
+          <w:lang w:val="en-GB"/>
+        </w:rPr>
+        <w:t>For each run, save the mean value of the agent counts over time</w:t>
       </w:r>
     </w:p>
     <w:p>
@@ -11485,7 +11700,7 @@
           <w:noProof/>
         </w:rPr>
         <w:drawing>
-          <wp:inline distT="0" distB="0" distL="0" distR="0">
+          <wp:inline distT="0" distB="0" distL="0" distR="0" wp14:anchorId="6D7C0340" wp14:editId="4995AC6E">
             <wp:extent cx="4959985" cy="2165350"/>
             <wp:effectExtent l="0" t="0" r="0" b="0"/>
             <wp:docPr id="5" name="Picture 1"/>
@@ -11538,7 +11753,7 @@
       <w:pPr>
         <w:pStyle w:val="Caption"/>
       </w:pPr>
-      <w:bookmarkStart w:id="7" w:name="_Ref370215896"/>
+      <w:bookmarkStart w:id="8" w:name="_Ref370215896"/>
       <w:r>
         <w:t xml:space="preserve">Figure </w:t>
       </w:r>
@@ -11550,7 +11765,7 @@
           <w:t>5</w:t>
         </w:r>
       </w:fldSimple>
-      <w:bookmarkEnd w:id="7"/>
+      <w:bookmarkEnd w:id="8"/>
       <w:r>
         <w:t>: Output distributions for the average number of sheep agents (left) and wolf agents (right) over 100 ticks</w:t>
       </w:r>
@@ -11605,6 +11820,7 @@
         <w:t xml:space="preserve">. This indicates a positive </w:t>
       </w:r>
       <w:r>
+        <w:lastRenderedPageBreak/>
         <w:t>correlation</w:t>
       </w:r>
       <w:r>
@@ -11671,7 +11887,7 @@
           <w:noProof/>
         </w:rPr>
         <w:drawing>
-          <wp:inline distT="0" distB="0" distL="0" distR="0">
+          <wp:inline distT="0" distB="0" distL="0" distR="0" wp14:anchorId="0E04CD4F" wp14:editId="6944FEE7">
             <wp:extent cx="4572000" cy="4391025"/>
             <wp:effectExtent l="0" t="0" r="0" b="0"/>
             <wp:docPr id="6" name="Picture 4"/>
@@ -11724,7 +11940,7 @@
       <w:pPr>
         <w:pStyle w:val="Caption"/>
       </w:pPr>
-      <w:bookmarkStart w:id="8" w:name="_Ref370215956"/>
+      <w:bookmarkStart w:id="9" w:name="_Ref370215956"/>
       <w:r>
         <w:t xml:space="preserve">Figure </w:t>
       </w:r>
@@ -11736,7 +11952,7 @@
           <w:t>6</w:t>
         </w:r>
       </w:fldSimple>
-      <w:bookmarkEnd w:id="8"/>
+      <w:bookmarkEnd w:id="9"/>
       <w:r>
         <w:t xml:space="preserve">: Scatter plots </w:t>
       </w:r>
@@ -11940,7 +12156,7 @@
           <w:szCs w:val="16"/>
         </w:rPr>
         <w:drawing>
-          <wp:inline distT="0" distB="0" distL="0" distR="0">
+          <wp:inline distT="0" distB="0" distL="0" distR="0" wp14:anchorId="16F3CE65" wp14:editId="2241B071">
             <wp:extent cx="3985260" cy="2984500"/>
             <wp:effectExtent l="0" t="0" r="0" b="0"/>
             <wp:docPr id="7" name="Picture 5"/>
@@ -11993,7 +12209,7 @@
       <w:pPr>
         <w:pStyle w:val="Caption"/>
       </w:pPr>
-      <w:bookmarkStart w:id="9" w:name="_Ref501382042"/>
+      <w:bookmarkStart w:id="10" w:name="_Ref501382042"/>
       <w:r>
         <w:t xml:space="preserve">Figure </w:t>
       </w:r>
@@ -12005,7 +12221,7 @@
           <w:t>7</w:t>
         </w:r>
       </w:fldSimple>
-      <w:bookmarkEnd w:id="9"/>
+      <w:bookmarkEnd w:id="10"/>
       <w:r>
         <w:t xml:space="preserve">: First-order and total </w:t>
       </w:r>
@@ -12178,7 +12394,7 @@
           <w:noProof/>
         </w:rPr>
         <w:drawing>
-          <wp:inline distT="0" distB="0" distL="0" distR="0">
+          <wp:inline distT="0" distB="0" distL="0" distR="0" wp14:anchorId="4D1A97EC" wp14:editId="10430D68">
             <wp:extent cx="3923720" cy="2932981"/>
             <wp:effectExtent l="0" t="0" r="635" b="1270"/>
             <wp:docPr id="8" name="Picture 6"/>
@@ -12224,7 +12440,7 @@
       <w:pPr>
         <w:pStyle w:val="Caption"/>
       </w:pPr>
-      <w:bookmarkStart w:id="10" w:name="_Ref501378710"/>
+      <w:bookmarkStart w:id="11" w:name="_Ref501378710"/>
       <w:r>
         <w:t xml:space="preserve">Figure </w:t>
       </w:r>
@@ -12236,7 +12452,7 @@
           <w:t>8</w:t>
         </w:r>
       </w:fldSimple>
-      <w:bookmarkEnd w:id="10"/>
+      <w:bookmarkEnd w:id="11"/>
       <w:r>
         <w:t xml:space="preserve">: First-order, second-order and total </w:t>
       </w:r>
@@ -12318,7 +12534,6 @@
           <w:rFonts w:cs="Arial"/>
           <w:b/>
         </w:rPr>
-        <w:lastRenderedPageBreak/>
         <w:t xml:space="preserve">Using </w:t>
       </w:r>
       <w:proofErr w:type="spellStart"/>
@@ -12358,8 +12573,6 @@
           <w:rFonts w:cs="Arial"/>
         </w:rPr>
       </w:pPr>
-      <w:bookmarkStart w:id="11" w:name="_GoBack"/>
-      <w:bookmarkEnd w:id="11"/>
     </w:p>
     <w:p>
       <w:pPr>
@@ -12914,7 +13127,25 @@
           <w:sz w:val="18"/>
           <w:szCs w:val="18"/>
         </w:rPr>
-        <w:t xml:space="preserve"> = client[:]</w:t>
+        <w:t xml:space="preserve"> = </w:t>
+      </w:r>
+      <w:proofErr w:type="gramStart"/>
+      <w:r>
+        <w:rPr>
+          <w:rFonts w:ascii="Consolas" w:hAnsi="Consolas"/>
+          <w:sz w:val="18"/>
+          <w:szCs w:val="18"/>
+        </w:rPr>
+        <w:t>client[</w:t>
+      </w:r>
+      <w:proofErr w:type="gramEnd"/>
+      <w:r>
+        <w:rPr>
+          <w:rFonts w:ascii="Consolas" w:hAnsi="Consolas"/>
+          <w:sz w:val="18"/>
+          <w:szCs w:val="18"/>
+        </w:rPr>
+        <w:t>:]</w:t>
       </w:r>
     </w:p>
     <w:p>
@@ -13501,6 +13732,7 @@
           <w:sz w:val="18"/>
           <w:szCs w:val="18"/>
         </w:rPr>
+        <w:lastRenderedPageBreak/>
         <w:t xml:space="preserve">import pandas as </w:t>
       </w:r>
       <w:proofErr w:type="spellStart"/>
@@ -13541,7 +13773,6 @@
           <w:sz w:val="18"/>
           <w:szCs w:val="18"/>
         </w:rPr>
-        <w:lastRenderedPageBreak/>
         <w:t>netlogo</w:t>
       </w:r>
       <w:proofErr w:type="spellEnd"/>
@@ -13736,424 +13967,414 @@
           <w:sz w:val="18"/>
           <w:szCs w:val="18"/>
         </w:rPr>
-        <w:t>def simulation(experiment):</w:t>
-      </w:r>
-    </w:p>
-    <w:p>
-      <w:pPr>
-        <w:spacing w:line="276" w:lineRule="auto"/>
-        <w:ind w:left="567"/>
+        <w:t xml:space="preserve">def </w:t>
+      </w:r>
+      <w:proofErr w:type="spellStart"/>
+      <w:r>
         <w:rPr>
           <w:rFonts w:ascii="Consolas" w:hAnsi="Consolas"/>
           <w:sz w:val="18"/>
           <w:szCs w:val="18"/>
         </w:rPr>
-      </w:pPr>
+        <w:t>run_</w:t>
+      </w:r>
       <w:r>
         <w:rPr>
           <w:rFonts w:ascii="Consolas" w:hAnsi="Consolas"/>
           <w:sz w:val="18"/>
           <w:szCs w:val="18"/>
         </w:rPr>
-        <w:t xml:space="preserve">    </w:t>
-      </w:r>
-    </w:p>
-    <w:p>
-      <w:pPr>
-        <w:spacing w:line="276" w:lineRule="auto"/>
-        <w:ind w:left="567"/>
+        <w:t>simulation</w:t>
+      </w:r>
+      <w:proofErr w:type="spellEnd"/>
+      <w:r>
         <w:rPr>
           <w:rFonts w:ascii="Consolas" w:hAnsi="Consolas"/>
           <w:sz w:val="18"/>
           <w:szCs w:val="18"/>
         </w:rPr>
-      </w:pPr>
-      <w:r>
+        <w:t>(experiment):</w:t>
+      </w:r>
+    </w:p>
+    <w:p>
+      <w:pPr>
+        <w:spacing w:line="276" w:lineRule="auto"/>
+        <w:ind w:left="567"/>
         <w:rPr>
           <w:rFonts w:ascii="Consolas" w:hAnsi="Consolas"/>
           <w:sz w:val="18"/>
           <w:szCs w:val="18"/>
         </w:rPr>
-        <w:t xml:space="preserve">    #Set the input parameters</w:t>
-      </w:r>
-    </w:p>
-    <w:p>
-      <w:pPr>
-        <w:spacing w:line="276" w:lineRule="auto"/>
-        <w:ind w:left="567"/>
+      </w:pPr>
+      <w:r>
         <w:rPr>
           <w:rFonts w:ascii="Consolas" w:hAnsi="Consolas"/>
           <w:sz w:val="18"/>
           <w:szCs w:val="18"/>
         </w:rPr>
-      </w:pPr>
-      <w:r>
+        <w:t xml:space="preserve">    </w:t>
+      </w:r>
+    </w:p>
+    <w:p>
+      <w:pPr>
+        <w:spacing w:line="276" w:lineRule="auto"/>
+        <w:ind w:left="567"/>
         <w:rPr>
           <w:rFonts w:ascii="Consolas" w:hAnsi="Consolas"/>
           <w:sz w:val="18"/>
           <w:szCs w:val="18"/>
         </w:rPr>
-        <w:t xml:space="preserve">    for </w:t>
-      </w:r>
-      <w:proofErr w:type="spellStart"/>
+      </w:pPr>
       <w:r>
         <w:rPr>
           <w:rFonts w:ascii="Consolas" w:hAnsi="Consolas"/>
           <w:sz w:val="18"/>
           <w:szCs w:val="18"/>
         </w:rPr>
-        <w:t>i</w:t>
-      </w:r>
-      <w:proofErr w:type="spellEnd"/>
+        <w:t xml:space="preserve">    #</w:t>
+      </w:r>
       <w:r>
         <w:rPr>
           <w:rFonts w:ascii="Consolas" w:hAnsi="Consolas"/>
           <w:sz w:val="18"/>
           <w:szCs w:val="18"/>
         </w:rPr>
-        <w:t>, name in enumerate(problem['names']):</w:t>
-      </w:r>
-    </w:p>
-    <w:p>
-      <w:pPr>
-        <w:spacing w:line="276" w:lineRule="auto"/>
-        <w:ind w:left="567"/>
+        <w:t xml:space="preserve"> </w:t>
+      </w:r>
+      <w:r>
         <w:rPr>
           <w:rFonts w:ascii="Consolas" w:hAnsi="Consolas"/>
           <w:sz w:val="18"/>
           <w:szCs w:val="18"/>
         </w:rPr>
-      </w:pPr>
-      <w:r>
+        <w:t>Set the input parameters</w:t>
+      </w:r>
+    </w:p>
+    <w:p>
+      <w:pPr>
+        <w:spacing w:line="276" w:lineRule="auto"/>
+        <w:ind w:left="567"/>
         <w:rPr>
           <w:rFonts w:ascii="Consolas" w:hAnsi="Consolas"/>
           <w:sz w:val="18"/>
           <w:szCs w:val="18"/>
         </w:rPr>
-        <w:t xml:space="preserve">        if name == 'random-seed':</w:t>
-      </w:r>
-    </w:p>
-    <w:p>
-      <w:pPr>
-        <w:spacing w:line="276" w:lineRule="auto"/>
-        <w:ind w:left="567"/>
+      </w:pPr>
+      <w:r>
         <w:rPr>
           <w:rFonts w:ascii="Consolas" w:hAnsi="Consolas"/>
           <w:sz w:val="18"/>
           <w:szCs w:val="18"/>
         </w:rPr>
-      </w:pPr>
+        <w:t xml:space="preserve">    for </w:t>
+      </w:r>
+      <w:proofErr w:type="spellStart"/>
       <w:r>
         <w:rPr>
           <w:rFonts w:ascii="Consolas" w:hAnsi="Consolas"/>
           <w:sz w:val="18"/>
           <w:szCs w:val="18"/>
         </w:rPr>
-        <w:t xml:space="preserve">            #The </w:t>
-      </w:r>
-      <w:proofErr w:type="spellStart"/>
+        <w:t>i</w:t>
+      </w:r>
+      <w:proofErr w:type="spellEnd"/>
       <w:r>
         <w:rPr>
           <w:rFonts w:ascii="Consolas" w:hAnsi="Consolas"/>
           <w:sz w:val="18"/>
           <w:szCs w:val="18"/>
         </w:rPr>
-        <w:t>NetLogo</w:t>
-      </w:r>
-      <w:proofErr w:type="spellEnd"/>
-      <w:r>
+        <w:t>, name in enumerate(problem['names']):</w:t>
+      </w:r>
+    </w:p>
+    <w:p>
+      <w:pPr>
+        <w:spacing w:line="276" w:lineRule="auto"/>
+        <w:ind w:left="567"/>
         <w:rPr>
           <w:rFonts w:ascii="Consolas" w:hAnsi="Consolas"/>
           <w:sz w:val="18"/>
           <w:szCs w:val="18"/>
         </w:rPr>
-        <w:t xml:space="preserve"> random seed requires a different syntax</w:t>
-      </w:r>
-    </w:p>
-    <w:p>
-      <w:pPr>
-        <w:spacing w:line="276" w:lineRule="auto"/>
-        <w:ind w:left="567"/>
+      </w:pPr>
+      <w:r>
         <w:rPr>
           <w:rFonts w:ascii="Consolas" w:hAnsi="Consolas"/>
           <w:sz w:val="18"/>
           <w:szCs w:val="18"/>
         </w:rPr>
-      </w:pPr>
-      <w:r>
+        <w:t xml:space="preserve">        if name == 'random-seed':</w:t>
+      </w:r>
+    </w:p>
+    <w:p>
+      <w:pPr>
+        <w:spacing w:line="276" w:lineRule="auto"/>
+        <w:ind w:left="567"/>
         <w:rPr>
           <w:rFonts w:ascii="Consolas" w:hAnsi="Consolas"/>
           <w:sz w:val="18"/>
           <w:szCs w:val="18"/>
         </w:rPr>
-        <w:t xml:space="preserve">            </w:t>
-      </w:r>
-      <w:proofErr w:type="spellStart"/>
-      <w:proofErr w:type="gramStart"/>
+      </w:pPr>
       <w:r>
         <w:rPr>
           <w:rFonts w:ascii="Consolas" w:hAnsi="Consolas"/>
           <w:sz w:val="18"/>
           <w:szCs w:val="18"/>
         </w:rPr>
-        <w:t>netlogo.command</w:t>
-      </w:r>
-      <w:proofErr w:type="spellEnd"/>
-      <w:proofErr w:type="gramEnd"/>
+        <w:t xml:space="preserve">            #</w:t>
+      </w:r>
       <w:r>
         <w:rPr>
           <w:rFonts w:ascii="Consolas" w:hAnsi="Consolas"/>
           <w:sz w:val="18"/>
           <w:szCs w:val="18"/>
         </w:rPr>
-        <w:t>('random-seed {}'.format(experiment[</w:t>
-      </w:r>
-      <w:proofErr w:type="spellStart"/>
+        <w:t xml:space="preserve"> </w:t>
+      </w:r>
       <w:r>
         <w:rPr>
           <w:rFonts w:ascii="Consolas" w:hAnsi="Consolas"/>
           <w:sz w:val="18"/>
           <w:szCs w:val="18"/>
         </w:rPr>
-        <w:t>i</w:t>
-      </w:r>
-      <w:proofErr w:type="spellEnd"/>
+        <w:t xml:space="preserve">The </w:t>
+      </w:r>
+      <w:proofErr w:type="spellStart"/>
       <w:r>
         <w:rPr>
           <w:rFonts w:ascii="Consolas" w:hAnsi="Consolas"/>
           <w:sz w:val="18"/>
           <w:szCs w:val="18"/>
         </w:rPr>
-        <w:t>]))</w:t>
-      </w:r>
-    </w:p>
-    <w:p>
-      <w:pPr>
-        <w:spacing w:line="276" w:lineRule="auto"/>
-        <w:ind w:left="567"/>
+        <w:t>NetLogo</w:t>
+      </w:r>
+      <w:proofErr w:type="spellEnd"/>
+      <w:r>
         <w:rPr>
           <w:rFonts w:ascii="Consolas" w:hAnsi="Consolas"/>
           <w:sz w:val="18"/>
           <w:szCs w:val="18"/>
         </w:rPr>
-      </w:pPr>
-      <w:r>
+        <w:t xml:space="preserve"> random seed requires a different syntax</w:t>
+      </w:r>
+    </w:p>
+    <w:p>
+      <w:pPr>
+        <w:spacing w:line="276" w:lineRule="auto"/>
+        <w:ind w:left="567"/>
         <w:rPr>
           <w:rFonts w:ascii="Consolas" w:hAnsi="Consolas"/>
           <w:sz w:val="18"/>
           <w:szCs w:val="18"/>
         </w:rPr>
-        <w:t xml:space="preserve">        else:</w:t>
-      </w:r>
-    </w:p>
-    <w:p>
-      <w:pPr>
-        <w:spacing w:line="276" w:lineRule="auto"/>
-        <w:ind w:left="567"/>
+      </w:pPr>
+      <w:r>
         <w:rPr>
           <w:rFonts w:ascii="Consolas" w:hAnsi="Consolas"/>
           <w:sz w:val="18"/>
           <w:szCs w:val="18"/>
         </w:rPr>
-      </w:pPr>
+        <w:t xml:space="preserve">            </w:t>
+      </w:r>
+      <w:proofErr w:type="spellStart"/>
+      <w:proofErr w:type="gramStart"/>
       <w:r>
         <w:rPr>
           <w:rFonts w:ascii="Consolas" w:hAnsi="Consolas"/>
           <w:sz w:val="18"/>
           <w:szCs w:val="18"/>
         </w:rPr>
-        <w:t xml:space="preserve">            #Otherwise, assume the input parameters are global variables</w:t>
-      </w:r>
-    </w:p>
-    <w:p>
-      <w:pPr>
-        <w:spacing w:line="276" w:lineRule="auto"/>
-        <w:ind w:left="567"/>
+        <w:t>netlogo.command</w:t>
+      </w:r>
+      <w:proofErr w:type="spellEnd"/>
+      <w:proofErr w:type="gramEnd"/>
+      <w:r>
         <w:rPr>
           <w:rFonts w:ascii="Consolas" w:hAnsi="Consolas"/>
           <w:sz w:val="18"/>
           <w:szCs w:val="18"/>
         </w:rPr>
-      </w:pPr>
+        <w:t>('random-seed {}'.format(experiment[</w:t>
+      </w:r>
+      <w:proofErr w:type="spellStart"/>
       <w:r>
         <w:rPr>
           <w:rFonts w:ascii="Consolas" w:hAnsi="Consolas"/>
           <w:sz w:val="18"/>
           <w:szCs w:val="18"/>
         </w:rPr>
-        <w:t xml:space="preserve">            </w:t>
-      </w:r>
-      <w:proofErr w:type="spellStart"/>
-      <w:proofErr w:type="gramStart"/>
+        <w:t>i</w:t>
+      </w:r>
+      <w:proofErr w:type="spellEnd"/>
       <w:r>
         <w:rPr>
           <w:rFonts w:ascii="Consolas" w:hAnsi="Consolas"/>
           <w:sz w:val="18"/>
           <w:szCs w:val="18"/>
         </w:rPr>
-        <w:t>netlogo.command</w:t>
-      </w:r>
-      <w:proofErr w:type="spellEnd"/>
-      <w:proofErr w:type="gramEnd"/>
-      <w:r>
+        <w:t>]))</w:t>
+      </w:r>
+    </w:p>
+    <w:p>
+      <w:pPr>
+        <w:spacing w:line="276" w:lineRule="auto"/>
+        <w:ind w:left="567"/>
         <w:rPr>
           <w:rFonts w:ascii="Consolas" w:hAnsi="Consolas"/>
           <w:sz w:val="18"/>
           <w:szCs w:val="18"/>
         </w:rPr>
-        <w:t>('set {0} {1}'.format(name, experiment[</w:t>
-      </w:r>
-      <w:proofErr w:type="spellStart"/>
+      </w:pPr>
       <w:r>
         <w:rPr>
           <w:rFonts w:ascii="Consolas" w:hAnsi="Consolas"/>
           <w:sz w:val="18"/>
           <w:szCs w:val="18"/>
         </w:rPr>
-        <w:t>i</w:t>
-      </w:r>
-      <w:proofErr w:type="spellEnd"/>
-      <w:r>
+        <w:t xml:space="preserve">        else:</w:t>
+      </w:r>
+    </w:p>
+    <w:p>
+      <w:pPr>
+        <w:spacing w:line="276" w:lineRule="auto"/>
+        <w:ind w:left="567"/>
         <w:rPr>
           <w:rFonts w:ascii="Consolas" w:hAnsi="Consolas"/>
           <w:sz w:val="18"/>
           <w:szCs w:val="18"/>
         </w:rPr>
-        <w:t>]))</w:t>
-      </w:r>
-    </w:p>
-    <w:p>
-      <w:pPr>
-        <w:spacing w:line="276" w:lineRule="auto"/>
-        <w:ind w:left="567"/>
+      </w:pPr>
+      <w:r>
         <w:rPr>
           <w:rFonts w:ascii="Consolas" w:hAnsi="Consolas"/>
           <w:sz w:val="18"/>
           <w:szCs w:val="18"/>
         </w:rPr>
-      </w:pPr>
-    </w:p>
-    <w:p>
-      <w:pPr>
-        <w:spacing w:line="276" w:lineRule="auto"/>
-        <w:ind w:left="567"/>
+        <w:t xml:space="preserve">            #</w:t>
+      </w:r>
+      <w:r>
         <w:rPr>
           <w:rFonts w:ascii="Consolas" w:hAnsi="Consolas"/>
           <w:sz w:val="18"/>
           <w:szCs w:val="18"/>
         </w:rPr>
-      </w:pPr>
+        <w:t xml:space="preserve"> </w:t>
+      </w:r>
       <w:r>
         <w:rPr>
           <w:rFonts w:ascii="Consolas" w:hAnsi="Consolas"/>
           <w:sz w:val="18"/>
           <w:szCs w:val="18"/>
         </w:rPr>
-        <w:t xml:space="preserve">    </w:t>
-      </w:r>
-      <w:proofErr w:type="spellStart"/>
-      <w:proofErr w:type="gramStart"/>
-      <w:r>
+        <w:t>Otherwise, assume the input parameters are global variables</w:t>
+      </w:r>
+    </w:p>
+    <w:p>
+      <w:pPr>
+        <w:spacing w:line="276" w:lineRule="auto"/>
+        <w:ind w:left="567"/>
         <w:rPr>
           <w:rFonts w:ascii="Consolas" w:hAnsi="Consolas"/>
           <w:sz w:val="18"/>
           <w:szCs w:val="18"/>
         </w:rPr>
-        <w:t>netlogo.command</w:t>
-      </w:r>
-      <w:proofErr w:type="spellEnd"/>
-      <w:proofErr w:type="gramEnd"/>
+      </w:pPr>
       <w:r>
         <w:rPr>
           <w:rFonts w:ascii="Consolas" w:hAnsi="Consolas"/>
           <w:sz w:val="18"/>
           <w:szCs w:val="18"/>
         </w:rPr>
-        <w:t>('setup')</w:t>
-      </w:r>
-    </w:p>
-    <w:p>
-      <w:pPr>
-        <w:spacing w:line="276" w:lineRule="auto"/>
-        <w:ind w:left="567"/>
+        <w:t xml:space="preserve">            </w:t>
+      </w:r>
+      <w:proofErr w:type="spellStart"/>
+      <w:proofErr w:type="gramStart"/>
+      <w:r>
         <w:rPr>
           <w:rFonts w:ascii="Consolas" w:hAnsi="Consolas"/>
           <w:sz w:val="18"/>
           <w:szCs w:val="18"/>
         </w:rPr>
-      </w:pPr>
+        <w:t>netlogo.command</w:t>
+      </w:r>
+      <w:proofErr w:type="spellEnd"/>
+      <w:proofErr w:type="gramEnd"/>
       <w:r>
         <w:rPr>
           <w:rFonts w:ascii="Consolas" w:hAnsi="Consolas"/>
           <w:sz w:val="18"/>
           <w:szCs w:val="18"/>
         </w:rPr>
-        <w:t xml:space="preserve">    #Run for 100 ticks and return the number of sheep and wolf agents at each time step</w:t>
-      </w:r>
-    </w:p>
-    <w:p>
-      <w:pPr>
-        <w:spacing w:line="276" w:lineRule="auto"/>
-        <w:ind w:left="567"/>
+        <w:t>('set {0} {1}'.format(name, experiment[</w:t>
+      </w:r>
+      <w:proofErr w:type="spellStart"/>
+      <w:r>
         <w:rPr>
           <w:rFonts w:ascii="Consolas" w:hAnsi="Consolas"/>
           <w:sz w:val="18"/>
           <w:szCs w:val="18"/>
         </w:rPr>
-      </w:pPr>
+        <w:t>i</w:t>
+      </w:r>
+      <w:proofErr w:type="spellEnd"/>
       <w:r>
         <w:rPr>
           <w:rFonts w:ascii="Consolas" w:hAnsi="Consolas"/>
           <w:sz w:val="18"/>
           <w:szCs w:val="18"/>
         </w:rPr>
-        <w:t xml:space="preserve">    counts = </w:t>
-      </w:r>
-      <w:proofErr w:type="spellStart"/>
-      <w:proofErr w:type="gramStart"/>
-      <w:r>
+        <w:t>]))</w:t>
+      </w:r>
+    </w:p>
+    <w:p>
+      <w:pPr>
+        <w:spacing w:line="276" w:lineRule="auto"/>
+        <w:ind w:left="567"/>
         <w:rPr>
           <w:rFonts w:ascii="Consolas" w:hAnsi="Consolas"/>
           <w:sz w:val="18"/>
           <w:szCs w:val="18"/>
         </w:rPr>
-        <w:t>netlogo.repeat</w:t>
-      </w:r>
-      <w:proofErr w:type="gramEnd"/>
-      <w:r>
+      </w:pPr>
+    </w:p>
+    <w:p>
+      <w:pPr>
+        <w:spacing w:line="276" w:lineRule="auto"/>
+        <w:ind w:left="567"/>
         <w:rPr>
           <w:rFonts w:ascii="Consolas" w:hAnsi="Consolas"/>
           <w:sz w:val="18"/>
           <w:szCs w:val="18"/>
         </w:rPr>
-        <w:t>_report</w:t>
-      </w:r>
-      <w:proofErr w:type="spellEnd"/>
+      </w:pPr>
       <w:r>
         <w:rPr>
           <w:rFonts w:ascii="Consolas" w:hAnsi="Consolas"/>
           <w:sz w:val="18"/>
           <w:szCs w:val="18"/>
         </w:rPr>
-        <w:t xml:space="preserve">(['count </w:t>
-      </w:r>
-      <w:proofErr w:type="spellStart"/>
+        <w:t xml:space="preserve">    </w:t>
+      </w:r>
+      <w:proofErr w:type="spellStart"/>
+      <w:proofErr w:type="gramStart"/>
       <w:r>
         <w:rPr>
           <w:rFonts w:ascii="Consolas" w:hAnsi="Consolas"/>
           <w:sz w:val="18"/>
           <w:szCs w:val="18"/>
         </w:rPr>
-        <w:t>sheep','count</w:t>
-      </w:r>
-      <w:proofErr w:type="spellEnd"/>
+        <w:t>netlogo.command</w:t>
+      </w:r>
+      <w:proofErr w:type="spellEnd"/>
+      <w:proofErr w:type="gramEnd"/>
       <w:r>
         <w:rPr>
           <w:rFonts w:ascii="Consolas" w:hAnsi="Consolas"/>
           <w:sz w:val="18"/>
           <w:szCs w:val="18"/>
         </w:rPr>
-        <w:t xml:space="preserve"> wolves'], 100)    </w:t>
+        <w:t>('setup')</w:t>
       </w:r>
     </w:p>
     <w:p>
@@ -14172,64 +14393,58 @@
           <w:sz w:val="18"/>
           <w:szCs w:val="18"/>
         </w:rPr>
-        <w:t xml:space="preserve">    </w:t>
-      </w:r>
-    </w:p>
-    <w:p>
-      <w:pPr>
-        <w:spacing w:line="276" w:lineRule="auto"/>
-        <w:ind w:left="567"/>
+        <w:t xml:space="preserve">    #</w:t>
+      </w:r>
+      <w:r>
         <w:rPr>
           <w:rFonts w:ascii="Consolas" w:hAnsi="Consolas"/>
           <w:sz w:val="18"/>
           <w:szCs w:val="18"/>
         </w:rPr>
-      </w:pPr>
+        <w:t xml:space="preserve"> </w:t>
+      </w:r>
       <w:r>
         <w:rPr>
           <w:rFonts w:ascii="Consolas" w:hAnsi="Consolas"/>
           <w:sz w:val="18"/>
           <w:szCs w:val="18"/>
         </w:rPr>
-        <w:t xml:space="preserve">    results = </w:t>
-      </w:r>
-      <w:proofErr w:type="spellStart"/>
-      <w:proofErr w:type="gramStart"/>
+        <w:t xml:space="preserve">Run for 100 ticks and return the number of sheep and wolf agents at each time </w:t>
+      </w:r>
       <w:r>
         <w:rPr>
           <w:rFonts w:ascii="Consolas" w:hAnsi="Consolas"/>
           <w:sz w:val="18"/>
           <w:szCs w:val="18"/>
         </w:rPr>
-        <w:t>pd.Series</w:t>
-      </w:r>
-      <w:proofErr w:type="spellEnd"/>
-      <w:proofErr w:type="gramEnd"/>
-      <w:r>
+        <w:t xml:space="preserve">    </w:t>
+      </w:r>
+    </w:p>
+    <w:p>
+      <w:pPr>
+        <w:spacing w:line="276" w:lineRule="auto"/>
+        <w:ind w:left="567"/>
         <w:rPr>
           <w:rFonts w:ascii="Consolas" w:hAnsi="Consolas"/>
           <w:sz w:val="18"/>
           <w:szCs w:val="18"/>
         </w:rPr>
-        <w:t>([counts['count sheep'].</w:t>
-      </w:r>
-      <w:proofErr w:type="spellStart"/>
+      </w:pPr>
       <w:r>
         <w:rPr>
           <w:rFonts w:ascii="Consolas" w:hAnsi="Consolas"/>
           <w:sz w:val="18"/>
           <w:szCs w:val="18"/>
         </w:rPr>
-        <w:t>values.mean</w:t>
-      </w:r>
-      <w:proofErr w:type="spellEnd"/>
+        <w:t xml:space="preserve">    # </w:t>
+      </w:r>
       <w:r>
         <w:rPr>
           <w:rFonts w:ascii="Consolas" w:hAnsi="Consolas"/>
           <w:sz w:val="18"/>
           <w:szCs w:val="18"/>
         </w:rPr>
-        <w:t xml:space="preserve">(), </w:t>
+        <w:t>step</w:t>
       </w:r>
     </w:p>
     <w:p>
@@ -14248,8 +14463,9 @@
           <w:sz w:val="18"/>
           <w:szCs w:val="18"/>
         </w:rPr>
-        <w:t xml:space="preserve">                         </w:t>
-      </w:r>
+        <w:t xml:space="preserve">    counts = </w:t>
+      </w:r>
+      <w:proofErr w:type="spellStart"/>
       <w:proofErr w:type="gramStart"/>
       <w:r>
         <w:rPr>
@@ -14257,7 +14473,7 @@
           <w:sz w:val="18"/>
           <w:szCs w:val="18"/>
         </w:rPr>
-        <w:t>counts[</w:t>
+        <w:t>netlogo.repeat</w:t>
       </w:r>
       <w:proofErr w:type="gramEnd"/>
       <w:r>
@@ -14266,244 +14482,130 @@
           <w:sz w:val="18"/>
           <w:szCs w:val="18"/>
         </w:rPr>
-        <w:t>'count wolves'].</w:t>
-      </w:r>
-      <w:proofErr w:type="spellStart"/>
+        <w:t>_report</w:t>
+      </w:r>
+      <w:proofErr w:type="spellEnd"/>
       <w:r>
         <w:rPr>
           <w:rFonts w:ascii="Consolas" w:hAnsi="Consolas"/>
           <w:sz w:val="18"/>
           <w:szCs w:val="18"/>
         </w:rPr>
-        <w:t>values.mean</w:t>
-      </w:r>
-      <w:proofErr w:type="spellEnd"/>
+        <w:t xml:space="preserve">(['count </w:t>
+      </w:r>
+      <w:proofErr w:type="spellStart"/>
       <w:r>
         <w:rPr>
           <w:rFonts w:ascii="Consolas" w:hAnsi="Consolas"/>
           <w:sz w:val="18"/>
           <w:szCs w:val="18"/>
         </w:rPr>
-        <w:t xml:space="preserve">()], </w:t>
-      </w:r>
-    </w:p>
-    <w:p>
-      <w:pPr>
-        <w:spacing w:line="276" w:lineRule="auto"/>
-        <w:ind w:left="567"/>
+        <w:t>sheep','count</w:t>
+      </w:r>
+      <w:proofErr w:type="spellEnd"/>
+      <w:r>
         <w:rPr>
           <w:rFonts w:ascii="Consolas" w:hAnsi="Consolas"/>
           <w:sz w:val="18"/>
           <w:szCs w:val="18"/>
         </w:rPr>
-      </w:pPr>
-      <w:r>
+        <w:t xml:space="preserve"> wolves'], 100)    </w:t>
+      </w:r>
+    </w:p>
+    <w:p>
+      <w:pPr>
+        <w:spacing w:line="276" w:lineRule="auto"/>
+        <w:ind w:left="567"/>
         <w:rPr>
           <w:rFonts w:ascii="Consolas" w:hAnsi="Consolas"/>
           <w:sz w:val="18"/>
           <w:szCs w:val="18"/>
         </w:rPr>
-        <w:t xml:space="preserve">                        index</w:t>
-      </w:r>
-      <w:proofErr w:type="gramStart"/>
+      </w:pPr>
       <w:r>
         <w:rPr>
           <w:rFonts w:ascii="Consolas" w:hAnsi="Consolas"/>
           <w:sz w:val="18"/>
           <w:szCs w:val="18"/>
         </w:rPr>
-        <w:t>=[</w:t>
-      </w:r>
-      <w:proofErr w:type="gramEnd"/>
-      <w:r>
+        <w:t xml:space="preserve">    </w:t>
+      </w:r>
+    </w:p>
+    <w:p>
+      <w:pPr>
+        <w:spacing w:line="276" w:lineRule="auto"/>
+        <w:ind w:left="567"/>
         <w:rPr>
           <w:rFonts w:ascii="Consolas" w:hAnsi="Consolas"/>
           <w:sz w:val="18"/>
           <w:szCs w:val="18"/>
         </w:rPr>
-        <w:t>'Avg. sheep', 'Avg. wolves'])</w:t>
-      </w:r>
-    </w:p>
-    <w:p>
-      <w:pPr>
-        <w:spacing w:line="276" w:lineRule="auto"/>
-        <w:ind w:left="567"/>
+      </w:pPr>
+      <w:r>
         <w:rPr>
           <w:rFonts w:ascii="Consolas" w:hAnsi="Consolas"/>
           <w:sz w:val="18"/>
           <w:szCs w:val="18"/>
         </w:rPr>
-      </w:pPr>
+        <w:t xml:space="preserve">    results = </w:t>
+      </w:r>
+      <w:proofErr w:type="spellStart"/>
+      <w:proofErr w:type="gramStart"/>
       <w:r>
         <w:rPr>
           <w:rFonts w:ascii="Consolas" w:hAnsi="Consolas"/>
           <w:sz w:val="18"/>
           <w:szCs w:val="18"/>
         </w:rPr>
-        <w:t xml:space="preserve">    </w:t>
-      </w:r>
-    </w:p>
-    <w:p>
-      <w:pPr>
-        <w:spacing w:line="276" w:lineRule="auto"/>
-        <w:ind w:left="567"/>
+        <w:t>pd.Series</w:t>
+      </w:r>
+      <w:proofErr w:type="spellEnd"/>
+      <w:proofErr w:type="gramEnd"/>
+      <w:r>
         <w:rPr>
           <w:rFonts w:ascii="Consolas" w:hAnsi="Consolas"/>
           <w:sz w:val="18"/>
           <w:szCs w:val="18"/>
         </w:rPr>
-      </w:pPr>
+        <w:t>([counts['count sheep'].</w:t>
+      </w:r>
+      <w:proofErr w:type="spellStart"/>
       <w:r>
         <w:rPr>
           <w:rFonts w:ascii="Consolas" w:hAnsi="Consolas"/>
           <w:sz w:val="18"/>
           <w:szCs w:val="18"/>
         </w:rPr>
-        <w:t xml:space="preserve">    return results</w:t>
-      </w:r>
-    </w:p>
-    <w:p>
-      <w:pPr>
-        <w:spacing w:line="276" w:lineRule="auto"/>
-      </w:pPr>
-    </w:p>
-    <w:p>
-      <w:pPr>
-        <w:spacing w:line="276" w:lineRule="auto"/>
-      </w:pPr>
-      <w:r>
-        <w:t>We then create a load balanced view</w:t>
-      </w:r>
-      <w:r>
-        <w:t xml:space="preserve">, </w:t>
-      </w:r>
-      <w:r>
-        <w:t>and run the simulation with the</w:t>
-      </w:r>
-      <w:r>
-        <w:t xml:space="preserve"> view’s</w:t>
-      </w:r>
-      <w:r>
-        <w:t xml:space="preserve"> </w:t>
-      </w:r>
-      <w:proofErr w:type="spellStart"/>
-      <w:r>
-        <w:rPr>
-          <w:rFonts w:ascii="Consolas" w:hAnsi="Consolas"/>
-        </w:rPr>
-        <w:t>map_</w:t>
-      </w:r>
-      <w:proofErr w:type="gramStart"/>
-      <w:r>
-        <w:rPr>
-          <w:rFonts w:ascii="Consolas" w:hAnsi="Consolas"/>
-        </w:rPr>
-        <w:t>sync</w:t>
-      </w:r>
-      <w:proofErr w:type="spellEnd"/>
-      <w:r>
-        <w:rPr>
-          <w:rFonts w:ascii="Consolas" w:hAnsi="Consolas"/>
-        </w:rPr>
-        <w:t>(</w:t>
-      </w:r>
-      <w:proofErr w:type="gramEnd"/>
-      <w:r>
-        <w:rPr>
-          <w:rFonts w:ascii="Consolas" w:hAnsi="Consolas"/>
-        </w:rPr>
-        <w:t>)</w:t>
-      </w:r>
-      <w:r>
-        <w:t xml:space="preserve"> method</w:t>
-      </w:r>
-      <w:r>
-        <w:t xml:space="preserve">. This method </w:t>
-      </w:r>
-      <w:r>
-        <w:t>takes a function and a Python sequence as arguments, applies the function to each element of the sequence, and returns results once all computations are finished. In this case, we pass the simulation function and the array of experiments (</w:t>
-      </w:r>
-      <w:proofErr w:type="spellStart"/>
-      <w:r>
-        <w:rPr>
-          <w:rFonts w:ascii="Consolas" w:hAnsi="Consolas"/>
-        </w:rPr>
-        <w:t>param_values</w:t>
-      </w:r>
-      <w:proofErr w:type="spellEnd"/>
-      <w:r>
-        <w:t>), so that the function will be executed for each row of the array.</w:t>
-      </w:r>
-    </w:p>
-    <w:p>
-      <w:pPr>
-        <w:spacing w:line="276" w:lineRule="auto"/>
-      </w:pPr>
-    </w:p>
-    <w:p>
-      <w:pPr>
-        <w:spacing w:line="276" w:lineRule="auto"/>
-      </w:pPr>
-      <w:r>
-        <w:t>Th</w:t>
-      </w:r>
-      <w:r>
-        <w:t xml:space="preserve">e </w:t>
-      </w:r>
-      <w:proofErr w:type="spellStart"/>
-      <w:r>
-        <w:t>DataFrame</w:t>
-      </w:r>
-      <w:proofErr w:type="spellEnd"/>
-      <w:r>
-        <w:t xml:space="preserve"> constructor is </w:t>
-      </w:r>
-      <w:r>
-        <w:t xml:space="preserve">used to immediately build a </w:t>
-      </w:r>
-      <w:proofErr w:type="spellStart"/>
-      <w:r>
-        <w:t>DataFrame</w:t>
-      </w:r>
-      <w:proofErr w:type="spellEnd"/>
-      <w:r>
-        <w:t xml:space="preserve"> from the results (which are returned as a list of Series).</w:t>
-      </w:r>
-    </w:p>
-    <w:p>
-      <w:pPr>
-        <w:spacing w:line="276" w:lineRule="auto"/>
-      </w:pPr>
-    </w:p>
-    <w:p>
-      <w:pPr>
-        <w:spacing w:line="276" w:lineRule="auto"/>
-        <w:ind w:left="567"/>
+        <w:t>values.mean</w:t>
+      </w:r>
+      <w:proofErr w:type="spellEnd"/>
+      <w:r>
         <w:rPr>
           <w:rFonts w:ascii="Consolas" w:hAnsi="Consolas"/>
           <w:sz w:val="18"/>
           <w:szCs w:val="18"/>
         </w:rPr>
-      </w:pPr>
-      <w:proofErr w:type="spellStart"/>
-      <w:r>
+        <w:t xml:space="preserve">(), </w:t>
+      </w:r>
+    </w:p>
+    <w:p>
+      <w:pPr>
+        <w:spacing w:line="276" w:lineRule="auto"/>
+        <w:ind w:left="567"/>
         <w:rPr>
           <w:rFonts w:ascii="Consolas" w:hAnsi="Consolas"/>
           <w:sz w:val="18"/>
           <w:szCs w:val="18"/>
         </w:rPr>
-        <w:t>lview</w:t>
-      </w:r>
-      <w:proofErr w:type="spellEnd"/>
+      </w:pPr>
       <w:r>
         <w:rPr>
           <w:rFonts w:ascii="Consolas" w:hAnsi="Consolas"/>
           <w:sz w:val="18"/>
           <w:szCs w:val="18"/>
         </w:rPr>
-        <w:t xml:space="preserve"> = </w:t>
-      </w:r>
-      <w:proofErr w:type="spellStart"/>
+        <w:t xml:space="preserve">                         </w:t>
+      </w:r>
       <w:proofErr w:type="gramStart"/>
       <w:r>
         <w:rPr>
@@ -14511,7 +14613,7 @@
           <w:sz w:val="18"/>
           <w:szCs w:val="18"/>
         </w:rPr>
-        <w:t>client.load</w:t>
+        <w:t>counts[</w:t>
       </w:r>
       <w:proofErr w:type="gramEnd"/>
       <w:r>
@@ -14520,90 +14622,344 @@
           <w:sz w:val="18"/>
           <w:szCs w:val="18"/>
         </w:rPr>
-        <w:t>_balanced_view</w:t>
-      </w:r>
-      <w:proofErr w:type="spellEnd"/>
+        <w:t>'count wolves'].</w:t>
+      </w:r>
+      <w:proofErr w:type="spellStart"/>
       <w:r>
         <w:rPr>
           <w:rFonts w:ascii="Consolas" w:hAnsi="Consolas"/>
           <w:sz w:val="18"/>
           <w:szCs w:val="18"/>
         </w:rPr>
-        <w:t>()</w:t>
-      </w:r>
-    </w:p>
-    <w:p>
-      <w:pPr>
-        <w:spacing w:line="276" w:lineRule="auto"/>
-        <w:ind w:left="567"/>
+        <w:t>values.mean</w:t>
+      </w:r>
+      <w:proofErr w:type="spellEnd"/>
+      <w:r>
         <w:rPr>
           <w:rFonts w:ascii="Consolas" w:hAnsi="Consolas"/>
           <w:sz w:val="18"/>
           <w:szCs w:val="18"/>
         </w:rPr>
-      </w:pPr>
-      <w:r>
+        <w:t xml:space="preserve">()], </w:t>
+      </w:r>
+    </w:p>
+    <w:p>
+      <w:pPr>
+        <w:spacing w:line="276" w:lineRule="auto"/>
+        <w:ind w:left="567"/>
         <w:rPr>
           <w:rFonts w:ascii="Consolas" w:hAnsi="Consolas"/>
           <w:sz w:val="18"/>
           <w:szCs w:val="18"/>
         </w:rPr>
-        <w:t xml:space="preserve">results = </w:t>
-      </w:r>
-      <w:proofErr w:type="spellStart"/>
-      <w:proofErr w:type="gramStart"/>
+      </w:pPr>
       <w:r>
         <w:rPr>
           <w:rFonts w:ascii="Consolas" w:hAnsi="Consolas"/>
           <w:sz w:val="18"/>
           <w:szCs w:val="18"/>
         </w:rPr>
-        <w:t>pd.DataFrame</w:t>
-      </w:r>
-      <w:proofErr w:type="spellEnd"/>
-      <w:proofErr w:type="gramEnd"/>
+        <w:t xml:space="preserve">                        index</w:t>
+      </w:r>
+      <w:proofErr w:type="gramStart"/>
       <w:r>
         <w:rPr>
           <w:rFonts w:ascii="Consolas" w:hAnsi="Consolas"/>
           <w:sz w:val="18"/>
           <w:szCs w:val="18"/>
         </w:rPr>
-        <w:t>(</w:t>
-      </w:r>
-      <w:proofErr w:type="spellStart"/>
+        <w:t>=[</w:t>
+      </w:r>
+      <w:proofErr w:type="gramEnd"/>
       <w:r>
         <w:rPr>
           <w:rFonts w:ascii="Consolas" w:hAnsi="Consolas"/>
           <w:sz w:val="18"/>
           <w:szCs w:val="18"/>
         </w:rPr>
-        <w:t>lview.map_sync</w:t>
-      </w:r>
-      <w:proofErr w:type="spellEnd"/>
-      <w:r>
+        <w:t>'Avg. sheep', 'Avg. wolves'])</w:t>
+      </w:r>
+    </w:p>
+    <w:p>
+      <w:pPr>
+        <w:spacing w:line="276" w:lineRule="auto"/>
+        <w:ind w:left="567"/>
         <w:rPr>
           <w:rFonts w:ascii="Consolas" w:hAnsi="Consolas"/>
           <w:sz w:val="18"/>
           <w:szCs w:val="18"/>
         </w:rPr>
-        <w:t xml:space="preserve">(simulation, </w:t>
-      </w:r>
-      <w:proofErr w:type="spellStart"/>
+      </w:pPr>
       <w:r>
         <w:rPr>
           <w:rFonts w:ascii="Consolas" w:hAnsi="Consolas"/>
           <w:sz w:val="18"/>
           <w:szCs w:val="18"/>
         </w:rPr>
-        <w:t>param_values</w:t>
-      </w:r>
-      <w:proofErr w:type="spellEnd"/>
-      <w:r>
+        <w:t xml:space="preserve">    </w:t>
+      </w:r>
+    </w:p>
+    <w:p>
+      <w:pPr>
+        <w:spacing w:line="276" w:lineRule="auto"/>
+        <w:ind w:left="567"/>
         <w:rPr>
           <w:rFonts w:ascii="Consolas" w:hAnsi="Consolas"/>
           <w:sz w:val="18"/>
           <w:szCs w:val="18"/>
         </w:rPr>
+      </w:pPr>
+      <w:r>
+        <w:rPr>
+          <w:rFonts w:ascii="Consolas" w:hAnsi="Consolas"/>
+          <w:sz w:val="18"/>
+          <w:szCs w:val="18"/>
+        </w:rPr>
+        <w:t xml:space="preserve">    return results</w:t>
+      </w:r>
+    </w:p>
+    <w:p>
+      <w:pPr>
+        <w:spacing w:line="276" w:lineRule="auto"/>
+      </w:pPr>
+    </w:p>
+    <w:p>
+      <w:pPr>
+        <w:spacing w:line="276" w:lineRule="auto"/>
+      </w:pPr>
+      <w:r>
+        <w:t>We then create a load balanced view</w:t>
+      </w:r>
+      <w:r>
+        <w:t xml:space="preserve">, </w:t>
+      </w:r>
+      <w:r>
+        <w:t>and run the simulation with the</w:t>
+      </w:r>
+      <w:r>
+        <w:t xml:space="preserve"> view’s</w:t>
+      </w:r>
+      <w:r>
+        <w:t xml:space="preserve"> </w:t>
+      </w:r>
+      <w:proofErr w:type="spellStart"/>
+      <w:r>
+        <w:rPr>
+          <w:rFonts w:ascii="Consolas" w:hAnsi="Consolas"/>
+        </w:rPr>
+        <w:t>map_</w:t>
+      </w:r>
+      <w:proofErr w:type="gramStart"/>
+      <w:r>
+        <w:rPr>
+          <w:rFonts w:ascii="Consolas" w:hAnsi="Consolas"/>
+        </w:rPr>
+        <w:t>sync</w:t>
+      </w:r>
+      <w:proofErr w:type="spellEnd"/>
+      <w:r>
+        <w:rPr>
+          <w:rFonts w:ascii="Consolas" w:hAnsi="Consolas"/>
+        </w:rPr>
+        <w:t>(</w:t>
+      </w:r>
+      <w:proofErr w:type="gramEnd"/>
+      <w:r>
+        <w:rPr>
+          <w:rFonts w:ascii="Consolas" w:hAnsi="Consolas"/>
+        </w:rPr>
+        <w:t>)</w:t>
+      </w:r>
+      <w:r>
+        <w:t xml:space="preserve"> method</w:t>
+      </w:r>
+      <w:r>
+        <w:t xml:space="preserve">. This method </w:t>
+      </w:r>
+      <w:r>
+        <w:t>takes a function and a Python sequence as arguments, applies the function to each element of the sequence, and returns results once all computations are finished. In this case, we pass the simulation function and the array of experiments (</w:t>
+      </w:r>
+      <w:proofErr w:type="spellStart"/>
+      <w:r>
+        <w:rPr>
+          <w:rFonts w:ascii="Consolas" w:hAnsi="Consolas"/>
+        </w:rPr>
+        <w:t>param_values</w:t>
+      </w:r>
+      <w:proofErr w:type="spellEnd"/>
+      <w:r>
+        <w:t>), so that the function will be executed for each row of the array.</w:t>
+      </w:r>
+    </w:p>
+    <w:p>
+      <w:pPr>
+        <w:spacing w:line="276" w:lineRule="auto"/>
+      </w:pPr>
+    </w:p>
+    <w:p>
+      <w:pPr>
+        <w:spacing w:line="276" w:lineRule="auto"/>
+      </w:pPr>
+      <w:r>
+        <w:t>Th</w:t>
+      </w:r>
+      <w:r>
+        <w:t xml:space="preserve">e </w:t>
+      </w:r>
+      <w:proofErr w:type="spellStart"/>
+      <w:r>
+        <w:t>DataFrame</w:t>
+      </w:r>
+      <w:proofErr w:type="spellEnd"/>
+      <w:r>
+        <w:t xml:space="preserve"> constructor is </w:t>
+      </w:r>
+      <w:r>
+        <w:t xml:space="preserve">used to immediately build a </w:t>
+      </w:r>
+      <w:proofErr w:type="spellStart"/>
+      <w:r>
+        <w:t>DataFrame</w:t>
+      </w:r>
+      <w:proofErr w:type="spellEnd"/>
+      <w:r>
+        <w:t xml:space="preserve"> from the results (which are returned as a list of Series).</w:t>
+      </w:r>
+    </w:p>
+    <w:p>
+      <w:pPr>
+        <w:spacing w:line="276" w:lineRule="auto"/>
+      </w:pPr>
+    </w:p>
+    <w:p>
+      <w:pPr>
+        <w:spacing w:line="276" w:lineRule="auto"/>
+        <w:ind w:left="567"/>
+        <w:rPr>
+          <w:rFonts w:ascii="Consolas" w:hAnsi="Consolas"/>
+          <w:sz w:val="18"/>
+          <w:szCs w:val="18"/>
+        </w:rPr>
+      </w:pPr>
+      <w:proofErr w:type="spellStart"/>
+      <w:r>
+        <w:rPr>
+          <w:rFonts w:ascii="Consolas" w:hAnsi="Consolas"/>
+          <w:sz w:val="18"/>
+          <w:szCs w:val="18"/>
+        </w:rPr>
+        <w:t>lview</w:t>
+      </w:r>
+      <w:proofErr w:type="spellEnd"/>
+      <w:r>
+        <w:rPr>
+          <w:rFonts w:ascii="Consolas" w:hAnsi="Consolas"/>
+          <w:sz w:val="18"/>
+          <w:szCs w:val="18"/>
+        </w:rPr>
+        <w:t xml:space="preserve"> = </w:t>
+      </w:r>
+      <w:proofErr w:type="spellStart"/>
+      <w:proofErr w:type="gramStart"/>
+      <w:r>
+        <w:rPr>
+          <w:rFonts w:ascii="Consolas" w:hAnsi="Consolas"/>
+          <w:sz w:val="18"/>
+          <w:szCs w:val="18"/>
+        </w:rPr>
+        <w:t>client.load</w:t>
+      </w:r>
+      <w:proofErr w:type="gramEnd"/>
+      <w:r>
+        <w:rPr>
+          <w:rFonts w:ascii="Consolas" w:hAnsi="Consolas"/>
+          <w:sz w:val="18"/>
+          <w:szCs w:val="18"/>
+        </w:rPr>
+        <w:t>_balanced_view</w:t>
+      </w:r>
+      <w:proofErr w:type="spellEnd"/>
+      <w:r>
+        <w:rPr>
+          <w:rFonts w:ascii="Consolas" w:hAnsi="Consolas"/>
+          <w:sz w:val="18"/>
+          <w:szCs w:val="18"/>
+        </w:rPr>
+        <w:t>()</w:t>
+      </w:r>
+    </w:p>
+    <w:p>
+      <w:pPr>
+        <w:spacing w:line="276" w:lineRule="auto"/>
+        <w:ind w:left="567"/>
+        <w:rPr>
+          <w:rFonts w:ascii="Consolas" w:hAnsi="Consolas"/>
+          <w:sz w:val="18"/>
+          <w:szCs w:val="18"/>
+        </w:rPr>
+      </w:pPr>
+      <w:r>
+        <w:rPr>
+          <w:rFonts w:ascii="Consolas" w:hAnsi="Consolas"/>
+          <w:sz w:val="18"/>
+          <w:szCs w:val="18"/>
+        </w:rPr>
+        <w:t xml:space="preserve">results = </w:t>
+      </w:r>
+      <w:proofErr w:type="spellStart"/>
+      <w:proofErr w:type="gramStart"/>
+      <w:r>
+        <w:rPr>
+          <w:rFonts w:ascii="Consolas" w:hAnsi="Consolas"/>
+          <w:sz w:val="18"/>
+          <w:szCs w:val="18"/>
+        </w:rPr>
+        <w:t>pd.DataFrame</w:t>
+      </w:r>
+      <w:proofErr w:type="spellEnd"/>
+      <w:proofErr w:type="gramEnd"/>
+      <w:r>
+        <w:rPr>
+          <w:rFonts w:ascii="Consolas" w:hAnsi="Consolas"/>
+          <w:sz w:val="18"/>
+          <w:szCs w:val="18"/>
+        </w:rPr>
+        <w:t>(</w:t>
+      </w:r>
+      <w:proofErr w:type="spellStart"/>
+      <w:r>
+        <w:rPr>
+          <w:rFonts w:ascii="Consolas" w:hAnsi="Consolas"/>
+          <w:sz w:val="18"/>
+          <w:szCs w:val="18"/>
+        </w:rPr>
+        <w:t>lview.map_sync</w:t>
+      </w:r>
+      <w:proofErr w:type="spellEnd"/>
+      <w:r>
+        <w:rPr>
+          <w:rFonts w:ascii="Consolas" w:hAnsi="Consolas"/>
+          <w:sz w:val="18"/>
+          <w:szCs w:val="18"/>
+        </w:rPr>
+        <w:t xml:space="preserve">(simulation, </w:t>
+      </w:r>
+      <w:proofErr w:type="spellStart"/>
+      <w:r>
+        <w:rPr>
+          <w:rFonts w:ascii="Consolas" w:hAnsi="Consolas"/>
+          <w:sz w:val="18"/>
+          <w:szCs w:val="18"/>
+        </w:rPr>
+        <w:t>param_values</w:t>
+      </w:r>
+      <w:proofErr w:type="spellEnd"/>
+      <w:r>
+        <w:rPr>
+          <w:rFonts w:ascii="Consolas" w:hAnsi="Consolas"/>
+          <w:sz w:val="18"/>
+          <w:szCs w:val="18"/>
+        </w:rPr>
         <w:t>))</w:t>
       </w:r>
     </w:p>
@@ -14721,7 +15077,7 @@
         </w:rPr>
         <w:lastRenderedPageBreak/>
         <w:drawing>
-          <wp:inline distT="0" distB="0" distL="0" distR="0">
+          <wp:inline distT="0" distB="0" distL="0" distR="0" wp14:anchorId="77660BFF" wp14:editId="20E71ED7">
             <wp:extent cx="4295775" cy="2122170"/>
             <wp:effectExtent l="0" t="0" r="0" b="0"/>
             <wp:docPr id="9" name="Picture 7"/>
@@ -15611,6 +15967,7 @@
         <w:rPr>
           <w:rFonts w:cs="Arial"/>
         </w:rPr>
+        <w:lastRenderedPageBreak/>
         <w:t xml:space="preserve">Campolongo, F., Cariboni, J., &amp; Saltelli, A. (2007). An effective screening design for sensitivity analysis of large models. </w:t>
       </w:r>
       <w:r>
@@ -15654,7 +16011,6 @@
         <w:rPr>
           <w:rFonts w:cs="Arial"/>
         </w:rPr>
-        <w:lastRenderedPageBreak/>
         <w:t xml:space="preserve">Grimm, V., Berger, U., Bastiansen, F., Eliassen, S., Ginot, V., Giske, J., … DeAngelis, D. L. (2006). A standard protocol for describing individual-based and agent-based models. </w:t>
       </w:r>
       <w:r>
@@ -16388,6 +16744,7 @@
         <w:rPr>
           <w:rFonts w:cs="Arial"/>
         </w:rPr>
+        <w:lastRenderedPageBreak/>
         <w:t xml:space="preserve">Tesfatsion, L., &amp; Judd, K. L. (2006). Preface. In L. T. and K. L. Judd (Ed.), </w:t>
       </w:r>
       <w:r>
@@ -16417,7 +16774,6 @@
         <w:rPr>
           <w:rFonts w:cs="Arial"/>
         </w:rPr>
-        <w:lastRenderedPageBreak/>
         <w:t xml:space="preserve">Thiele, J. C. (2015). </w:t>
       </w:r>
       <w:r>
@@ -20401,8 +20757,8 @@
       <w:szCs w:val="16"/>
     </w:rPr>
   </w:style>
-  <w:style w:type="character" w:styleId="UnresolvedMention">
-    <w:name w:val="Unresolved Mention"/>
+  <w:style w:type="character" w:customStyle="1" w:styleId="UnresolvedMention2">
+    <w:name w:val="Unresolved Mention2"/>
     <w:uiPriority w:val="99"/>
     <w:semiHidden/>
     <w:unhideWhenUsed/>
@@ -20470,7 +20826,7 @@
     </a:clrScheme>
     <a:fontScheme name="Office">
       <a:majorFont>
-        <a:latin typeface="Calibri Light" panose="020F0302020204030204"/>
+        <a:latin typeface="Calibri Light"/>
         <a:ea typeface=""/>
         <a:cs typeface=""/>
         <a:font script="Jpan" typeface="游ゴシック Light"/>
@@ -20522,7 +20878,7 @@
         <a:font script="Tfng" typeface="Ebrima"/>
       </a:majorFont>
       <a:minorFont>
-        <a:latin typeface="Calibri" panose="020F0502020204030204"/>
+        <a:latin typeface="Calibri"/>
         <a:ea typeface=""/>
         <a:cs typeface=""/>
         <a:font script="Jpan" typeface="游明朝"/>
@@ -20727,7 +21083,7 @@
 </file>
 
 <file path=customXml/itemProps1.xml><?xml version="1.0" encoding="utf-8"?>
-<ds:datastoreItem xmlns:ds="http://schemas.openxmlformats.org/officeDocument/2006/customXml" ds:itemID="{CA95DBB0-4CE1-478B-89EE-376919B38E89}">
+<ds:datastoreItem xmlns:ds="http://schemas.openxmlformats.org/officeDocument/2006/customXml" ds:itemID="{5EC6B86C-46AD-407F-A2F7-AE6210BE239F}">
   <ds:schemaRefs>
     <ds:schemaRef ds:uri="http://schemas.openxmlformats.org/officeDocument/2006/bibliography"/>
   </ds:schemaRefs>

</xml_diff>

<commit_message>
Fix for illegal filename characters
</commit_message>
<xml_diff>
--- a/PyNetLogo paper rev 2 anonymous.docx
+++ b/PyNetLogo paper rev 2 anonymous.docx
@@ -99,11 +99,23 @@
     </w:p>
     <w:p>
       <w:pPr>
-        <w:rPr>
-          <w:rFonts w:cs="Arial"/>
-          <w:lang w:val="en-GB"/>
-        </w:rPr>
-      </w:pPr>
+        <w:jc w:val="center"/>
+        <w:rPr>
+          <w:rFonts w:cs="Arial"/>
+          <w:b/>
+          <w:lang w:val="nl-NL"/>
+        </w:rPr>
+      </w:pPr>
+    </w:p>
+    <w:p>
+      <w:pPr>
+        <w:rPr>
+          <w:rFonts w:cs="Arial"/>
+          <w:lang w:val="en-GB"/>
+        </w:rPr>
+      </w:pPr>
+      <w:bookmarkStart w:id="0" w:name="_GoBack"/>
+      <w:bookmarkEnd w:id="0"/>
     </w:p>
     <w:p>
       <w:pPr>
@@ -114,8 +126,6 @@
           <w:lang w:val="en-GB"/>
         </w:rPr>
       </w:pPr>
-      <w:bookmarkStart w:id="0" w:name="_GoBack"/>
-      <w:bookmarkEnd w:id="0"/>
     </w:p>
     <w:p>
       <w:pPr>
@@ -2376,6 +2386,7 @@
         <w:rPr>
           <w:rFonts w:cs="Arial"/>
         </w:rPr>
+        <w:lastRenderedPageBreak/>
         <w:t>NetLogo</w:t>
       </w:r>
       <w:proofErr w:type="spellEnd"/>
@@ -3251,7 +3262,19 @@
         <w:rPr>
           <w:rFonts w:cs="Arial"/>
         </w:rPr>
-        <w:t>PyNetlogo</w:t>
+        <w:t>PyNet</w:t>
+      </w:r>
+      <w:r>
+        <w:rPr>
+          <w:rFonts w:cs="Arial"/>
+        </w:rPr>
+        <w:t>L</w:t>
+      </w:r>
+      <w:r>
+        <w:rPr>
+          <w:rFonts w:cs="Arial"/>
+        </w:rPr>
+        <w:t>ogo</w:t>
       </w:r>
       <w:proofErr w:type="spellEnd"/>
       <w:r>
@@ -3784,13 +3807,31 @@
         <w:rPr>
           <w:rFonts w:cs="Arial"/>
         </w:rPr>
-        <w:t xml:space="preserve">can also be used with </w:t>
-      </w:r>
-      <w:r>
-        <w:rPr>
-          <w:rFonts w:cs="Arial"/>
-        </w:rPr>
-        <w:t xml:space="preserve">the EMA Workbench Python package </w:t>
+        <w:t>is currently also included in</w:t>
+      </w:r>
+      <w:r>
+        <w:rPr>
+          <w:rFonts w:cs="Arial"/>
+        </w:rPr>
+        <w:t xml:space="preserve"> </w:t>
+      </w:r>
+      <w:r>
+        <w:rPr>
+          <w:rFonts w:cs="Arial"/>
+        </w:rPr>
+        <w:t>the E</w:t>
+      </w:r>
+      <w:r>
+        <w:rPr>
+          <w:rFonts w:cs="Arial"/>
+        </w:rPr>
+        <w:t>xploratory Modeling</w:t>
+      </w:r>
+      <w:r>
+        <w:rPr>
+          <w:rFonts w:cs="Arial"/>
+        </w:rPr>
+        <w:t xml:space="preserve"> Workbench Python package </w:t>
       </w:r>
       <w:r>
         <w:rPr>
@@ -4019,57 +4060,51 @@
         <w:rPr>
           <w:rFonts w:cs="Arial"/>
         </w:rPr>
+        <w:t xml:space="preserve"> handle interactions on the Python side.</w:t>
+      </w:r>
+      <w:r>
+        <w:rPr>
+          <w:rFonts w:cs="Arial"/>
+        </w:rPr>
         <w:t xml:space="preserve"> </w:t>
       </w:r>
       <w:r>
         <w:rPr>
           <w:rFonts w:cs="Arial"/>
         </w:rPr>
+        <w:t xml:space="preserve">The Python and Java environments </w:t>
+      </w:r>
+      <w:r>
+        <w:rPr>
+          <w:rFonts w:cs="Arial"/>
+        </w:rPr>
+        <w:t xml:space="preserve">are linked with the </w:t>
+      </w:r>
+      <w:proofErr w:type="spellStart"/>
+      <w:r>
+        <w:rPr>
+          <w:rFonts w:cs="Arial"/>
+        </w:rPr>
+        <w:t>JPype</w:t>
+      </w:r>
+      <w:proofErr w:type="spellEnd"/>
+      <w:r>
+        <w:rPr>
+          <w:rFonts w:cs="Arial"/>
+        </w:rPr>
+        <w:t xml:space="preserve"> package through </w:t>
+      </w:r>
+      <w:r>
+        <w:rPr>
+          <w:rFonts w:cs="Arial"/>
+        </w:rPr>
+        <w:t xml:space="preserve">the </w:t>
+      </w:r>
+      <w:r>
+        <w:rPr>
+          <w:rFonts w:cs="Arial"/>
+        </w:rPr>
         <w:lastRenderedPageBreak/>
-        <w:t>handle interactions on the Python side.</w:t>
-      </w:r>
-      <w:r>
-        <w:rPr>
-          <w:rFonts w:cs="Arial"/>
-        </w:rPr>
-        <w:t xml:space="preserve"> </w:t>
-      </w:r>
-      <w:r>
-        <w:rPr>
-          <w:rFonts w:cs="Arial"/>
-        </w:rPr>
-        <w:t xml:space="preserve">The Python and Java environments </w:t>
-      </w:r>
-      <w:r>
-        <w:rPr>
-          <w:rFonts w:cs="Arial"/>
-        </w:rPr>
-        <w:t xml:space="preserve">are linked with the </w:t>
-      </w:r>
-      <w:proofErr w:type="spellStart"/>
-      <w:r>
-        <w:rPr>
-          <w:rFonts w:cs="Arial"/>
-        </w:rPr>
-        <w:t>JPype</w:t>
-      </w:r>
-      <w:proofErr w:type="spellEnd"/>
-      <w:r>
-        <w:rPr>
-          <w:rFonts w:cs="Arial"/>
-        </w:rPr>
-        <w:t xml:space="preserve"> package through </w:t>
-      </w:r>
-      <w:r>
-        <w:rPr>
-          <w:rFonts w:cs="Arial"/>
-        </w:rPr>
-        <w:t xml:space="preserve">the </w:t>
-      </w:r>
-      <w:r>
-        <w:rPr>
-          <w:rFonts w:cs="Arial"/>
-        </w:rPr>
         <w:t xml:space="preserve">Java Native Interface (JNI). </w:t>
       </w:r>
       <w:r>
@@ -4631,9 +4666,9 @@
       </w:tblPr>
       <w:tblGrid>
         <w:gridCol w:w="2404"/>
-        <w:gridCol w:w="2593"/>
-        <w:gridCol w:w="2153"/>
-        <w:gridCol w:w="2137"/>
+        <w:gridCol w:w="2504"/>
+        <w:gridCol w:w="2087"/>
+        <w:gridCol w:w="2066"/>
       </w:tblGrid>
       <w:tr>
         <w:tc>
@@ -6601,17 +6636,7 @@
                 <w:szCs w:val="16"/>
                 <w:lang w:val="nl-NL"/>
               </w:rPr>
-              <w:t xml:space="preserve">multiple </w:t>
-            </w:r>
-            <w:r>
-              <w:rPr>
-                <w:rFonts w:eastAsia="Calibri" w:cs="Arial"/>
-                <w:sz w:val="16"/>
-                <w:szCs w:val="16"/>
-                <w:lang w:val="nl-NL"/>
-              </w:rPr>
-              <w:lastRenderedPageBreak/>
-              <w:t>attributes</w:t>
+              <w:t>multiple attributes</w:t>
             </w:r>
           </w:p>
         </w:tc>
@@ -6642,7 +6667,6 @@
                 <w:sz w:val="16"/>
                 <w:szCs w:val="16"/>
               </w:rPr>
-              <w:lastRenderedPageBreak/>
               <w:t>-</w:t>
             </w:r>
             <w:r>
@@ -6685,16 +6709,7 @@
                 <w:sz w:val="16"/>
                 <w:szCs w:val="16"/>
               </w:rPr>
-              <w:t xml:space="preserve"> containing attribute values to </w:t>
-            </w:r>
-            <w:r>
-              <w:rPr>
-                <w:rFonts w:eastAsia="Calibri" w:cs="Arial"/>
-                <w:sz w:val="16"/>
-                <w:szCs w:val="16"/>
-              </w:rPr>
-              <w:lastRenderedPageBreak/>
-              <w:t>be set, indexed by agent</w:t>
+              <w:t xml:space="preserve"> containing attribute values to be set, indexed by agent</w:t>
             </w:r>
           </w:p>
           <w:p>
@@ -6787,7 +6802,6 @@
                 <w:szCs w:val="16"/>
                 <w:lang w:val="nl-NL"/>
               </w:rPr>
-              <w:lastRenderedPageBreak/>
               <w:t>-</w:t>
             </w:r>
           </w:p>
@@ -7176,7 +7190,109 @@
         <w:rPr>
           <w:rFonts w:cs="Arial"/>
         </w:rPr>
-        <w:t xml:space="preserve"> class. Next, we can load a model using </w:t>
+        <w:t xml:space="preserve"> class.</w:t>
+      </w:r>
+      <w:r>
+        <w:rPr>
+          <w:rFonts w:cs="Arial"/>
+        </w:rPr>
+        <w:t xml:space="preserve"> Note that when using Linux, the </w:t>
+      </w:r>
+      <w:proofErr w:type="spellStart"/>
+      <w:r>
+        <w:rPr>
+          <w:rFonts w:ascii="Consolas" w:hAnsi="Consolas" w:cs="Arial"/>
+        </w:rPr>
+        <w:t>NetLogoLink</w:t>
+      </w:r>
+      <w:proofErr w:type="spellEnd"/>
+      <w:r>
+        <w:rPr>
+          <w:rFonts w:cs="Arial"/>
+        </w:rPr>
+        <w:t xml:space="preserve"> class requires the </w:t>
+      </w:r>
+      <w:proofErr w:type="spellStart"/>
+      <w:r>
+        <w:rPr>
+          <w:rFonts w:ascii="Consolas" w:hAnsi="Consolas" w:cs="Arial"/>
+        </w:rPr>
+        <w:t>netlogo_home</w:t>
+      </w:r>
+      <w:proofErr w:type="spellEnd"/>
+      <w:r>
+        <w:rPr>
+          <w:rFonts w:cs="Arial"/>
+        </w:rPr>
+        <w:t xml:space="preserve"> and </w:t>
+      </w:r>
+      <w:proofErr w:type="spellStart"/>
+      <w:r>
+        <w:rPr>
+          <w:rFonts w:ascii="Consolas" w:hAnsi="Consolas" w:cs="Arial"/>
+        </w:rPr>
+        <w:t>netlogo_version</w:t>
+      </w:r>
+      <w:proofErr w:type="spellEnd"/>
+      <w:r>
+        <w:rPr>
+          <w:rFonts w:cs="Arial"/>
+        </w:rPr>
+        <w:t xml:space="preserve"> parameters to be set manually.</w:t>
+      </w:r>
+      <w:r>
+        <w:rPr>
+          <w:rFonts w:cs="Arial"/>
+        </w:rPr>
+        <w:t xml:space="preserve"> </w:t>
+      </w:r>
+      <w:r>
+        <w:rPr>
+          <w:rFonts w:cs="Arial"/>
+        </w:rPr>
+        <w:t>If these parameters are not set on</w:t>
+      </w:r>
+      <w:r>
+        <w:rPr>
+          <w:rFonts w:cs="Arial"/>
+        </w:rPr>
+        <w:t xml:space="preserve"> Mac or Windows, the class will attempt to identify and use the most recent </w:t>
+      </w:r>
+      <w:proofErr w:type="spellStart"/>
+      <w:r>
+        <w:rPr>
+          <w:rFonts w:cs="Arial"/>
+        </w:rPr>
+        <w:t>NetLogo</w:t>
+      </w:r>
+      <w:proofErr w:type="spellEnd"/>
+      <w:r>
+        <w:rPr>
+          <w:rFonts w:cs="Arial"/>
+        </w:rPr>
+        <w:t xml:space="preserve"> version found in the default program directory.</w:t>
+      </w:r>
+    </w:p>
+    <w:p>
+      <w:pPr>
+        <w:spacing w:line="276" w:lineRule="auto"/>
+        <w:rPr>
+          <w:rFonts w:cs="Arial"/>
+        </w:rPr>
+      </w:pPr>
+    </w:p>
+    <w:p>
+      <w:pPr>
+        <w:spacing w:line="276" w:lineRule="auto"/>
+        <w:rPr>
+          <w:rFonts w:cs="Arial"/>
+        </w:rPr>
+      </w:pPr>
+      <w:r>
+        <w:rPr>
+          <w:rFonts w:cs="Arial"/>
+        </w:rPr>
+        <w:t xml:space="preserve">Next, we can load a model using </w:t>
       </w:r>
       <w:r>
         <w:rPr>
@@ -8123,6 +8239,7 @@
         <w:rPr>
           <w:rFonts w:cs="Arial"/>
         </w:rPr>
+        <w:lastRenderedPageBreak/>
         <w:t xml:space="preserve">In this case, we can first </w:t>
       </w:r>
       <w:r>
@@ -9116,6 +9233,7 @@
           <w:rFonts w:cs="Arial"/>
           <w:noProof/>
         </w:rPr>
+        <w:lastRenderedPageBreak/>
         <w:drawing>
           <wp:inline distT="0" distB="0" distL="0" distR="0" wp14:anchorId="2DE91AF7" wp14:editId="62BC50FE">
             <wp:extent cx="3163498" cy="2579382"/>
@@ -10561,7 +10679,6 @@
         <w:rPr>
           <w:rFonts w:cs="Arial"/>
         </w:rPr>
-        <w:lastRenderedPageBreak/>
         <w:t xml:space="preserve">For this example, we use </w:t>
       </w:r>
       <w:r>
@@ -11699,6 +11816,7 @@
           <w:rFonts w:cs="Arial"/>
           <w:noProof/>
         </w:rPr>
+        <w:lastRenderedPageBreak/>
         <w:drawing>
           <wp:inline distT="0" distB="0" distL="0" distR="0" wp14:anchorId="6D7C0340" wp14:editId="4995AC6E">
             <wp:extent cx="4959985" cy="2165350"/>
@@ -11820,7 +11938,6 @@
         <w:t xml:space="preserve">. This indicates a positive </w:t>
       </w:r>
       <w:r>
-        <w:lastRenderedPageBreak/>
         <w:t>correlation</w:t>
       </w:r>
       <w:r>
@@ -12317,10 +12434,10 @@
         <w:t xml:space="preserve">, </w:t>
       </w:r>
       <w:r>
-        <w:t xml:space="preserve">indicating </w:t>
-      </w:r>
-      <w:r>
-        <w:t xml:space="preserve">that a larger sample would be required for reliable results. </w:t>
+        <w:t>so that</w:t>
+      </w:r>
+      <w:r>
+        <w:t xml:space="preserve"> a larger sample would be required for reliable results. </w:t>
       </w:r>
     </w:p>
     <w:p>
@@ -12393,6 +12510,7 @@
         <w:rPr>
           <w:noProof/>
         </w:rPr>
+        <w:lastRenderedPageBreak/>
         <w:drawing>
           <wp:inline distT="0" distB="0" distL="0" distR="0" wp14:anchorId="4D1A97EC" wp14:editId="10430D68">
             <wp:extent cx="3923720" cy="2932981"/>
@@ -13732,7 +13850,6 @@
           <w:sz w:val="18"/>
           <w:szCs w:val="18"/>
         </w:rPr>
-        <w:lastRenderedPageBreak/>
         <w:t xml:space="preserve">import pandas as </w:t>
       </w:r>
       <w:proofErr w:type="spellStart"/>
@@ -15075,7 +15192,6 @@
           <w:sz w:val="16"/>
           <w:szCs w:val="16"/>
         </w:rPr>
-        <w:lastRenderedPageBreak/>
         <w:drawing>
           <wp:inline distT="0" distB="0" distL="0" distR="0" wp14:anchorId="77660BFF" wp14:editId="20E71ED7">
             <wp:extent cx="4295775" cy="2122170"/>
@@ -15967,7 +16083,6 @@
         <w:rPr>
           <w:rFonts w:cs="Arial"/>
         </w:rPr>
-        <w:lastRenderedPageBreak/>
         <w:t xml:space="preserve">Campolongo, F., Cariboni, J., &amp; Saltelli, A. (2007). An effective screening design for sensitivity analysis of large models. </w:t>
       </w:r>
       <w:r>
@@ -16543,6 +16658,7 @@
         <w:rPr>
           <w:rFonts w:cs="Arial"/>
         </w:rPr>
+        <w:lastRenderedPageBreak/>
         <w:t xml:space="preserve">Railsback, S., Lytinen, S., &amp; Jackson, S. (2006). Agent-based Simulation Platforms: Review and Development Recommendations. </w:t>
       </w:r>
       <w:r>
@@ -16744,7 +16860,6 @@
         <w:rPr>
           <w:rFonts w:cs="Arial"/>
         </w:rPr>
-        <w:lastRenderedPageBreak/>
         <w:t xml:space="preserve">Tesfatsion, L., &amp; Judd, K. L. (2006). Preface. In L. T. and K. L. Judd (Ed.), </w:t>
       </w:r>
       <w:r>
@@ -21083,7 +21198,7 @@
 </file>
 
 <file path=customXml/itemProps1.xml><?xml version="1.0" encoding="utf-8"?>
-<ds:datastoreItem xmlns:ds="http://schemas.openxmlformats.org/officeDocument/2006/customXml" ds:itemID="{5EC6B86C-46AD-407F-A2F7-AE6210BE239F}">
+<ds:datastoreItem xmlns:ds="http://schemas.openxmlformats.org/officeDocument/2006/customXml" ds:itemID="{AF2EA482-77E3-40BE-AAF4-A8DDB231BBD6}">
   <ds:schemaRefs>
     <ds:schemaRef ds:uri="http://schemas.openxmlformats.org/officeDocument/2006/bibliography"/>
   </ds:schemaRefs>

</xml_diff>